<commit_message>
Commit final do Projeto, teste realizados
</commit_message>
<xml_diff>
--- a/testes/DocumentaçãoDosTestes.docx
+++ b/testes/DocumentaçãoDosTestes.docx
@@ -3894,18 +3894,7 @@
           <w:sz w:val="20"/>
           <w:szCs w:val="20"/>
         </w:rPr>
-        <w:t xml:space="preserve"> ==</w:t>
-      </w:r>
-      <w:bookmarkStart w:id="0" w:name="_GoBack"/>
-      <w:bookmarkEnd w:id="0"/>
-      <w:r>
-        <w:rPr>
-          <w:rFonts w:ascii="Consolas" w:hAnsi="Consolas" w:cs="Consolas"/>
-          <w:color w:val="000000"/>
-          <w:sz w:val="20"/>
-          <w:szCs w:val="20"/>
-        </w:rPr>
-        <w:t xml:space="preserve"> </w:t>
+        <w:t xml:space="preserve"> == </w:t>
       </w:r>
       <w:proofErr w:type="spellStart"/>
       <w:r>
@@ -4213,7 +4202,6 @@
           <w:rFonts w:ascii="Consolas" w:hAnsi="Consolas" w:cs="Consolas"/>
           <w:sz w:val="20"/>
           <w:szCs w:val="20"/>
-          <w:lang w:val="en-US"/>
         </w:rPr>
       </w:pPr>
     </w:p>
@@ -4975,7 +4963,6 @@
           <w:rFonts w:ascii="Consolas" w:hAnsi="Consolas" w:cs="Consolas"/>
           <w:sz w:val="20"/>
           <w:szCs w:val="20"/>
-          <w:lang w:val="en-US"/>
         </w:rPr>
       </w:pPr>
     </w:p>
@@ -5090,6 +5077,4470 @@
           <w:sz w:val="20"/>
           <w:szCs w:val="20"/>
           <w:shd w:val="clear" w:color="auto" w:fill="D4D4D4"/>
+        </w:rPr>
+        <w:t>INOCENTE</w:t>
+      </w:r>
+    </w:p>
+    <w:p>
+      <w:pPr>
+        <w:autoSpaceDE w:val="0"/>
+        <w:autoSpaceDN w:val="0"/>
+        <w:adjustRightInd w:val="0"/>
+        <w:spacing w:after="0" w:line="240" w:lineRule="auto"/>
+        <w:rPr>
+          <w:rFonts w:ascii="Consolas" w:hAnsi="Consolas" w:cs="Consolas"/>
+          <w:sz w:val="20"/>
+          <w:szCs w:val="20"/>
+        </w:rPr>
+      </w:pPr>
+      <w:r>
+        <w:rPr>
+          <w:rFonts w:ascii="Consolas" w:hAnsi="Consolas" w:cs="Consolas"/>
+          <w:color w:val="000000"/>
+          <w:sz w:val="20"/>
+          <w:szCs w:val="20"/>
+        </w:rPr>
+        <w:t>}</w:t>
+      </w:r>
+    </w:p>
+    <w:p>
+      <w:pPr>
+        <w:rPr>
+          <w:rFonts w:ascii="Arial Black" w:hAnsi="Arial Black"/>
+        </w:rPr>
+      </w:pPr>
+    </w:p>
+    <w:p>
+      <w:pPr>
+        <w:autoSpaceDE w:val="0"/>
+        <w:autoSpaceDN w:val="0"/>
+        <w:adjustRightInd w:val="0"/>
+        <w:spacing w:after="0" w:line="240" w:lineRule="auto"/>
+        <w:rPr>
+          <w:rFonts w:ascii="Arial Black" w:hAnsi="Arial Black" w:cs="Consolas"/>
+          <w:b/>
+          <w:bCs/>
+          <w:sz w:val="20"/>
+          <w:szCs w:val="20"/>
+        </w:rPr>
+      </w:pPr>
+      <w:r>
+        <w:rPr>
+          <w:rFonts w:ascii="Arial Black" w:hAnsi="Arial Black" w:cs="Consolas"/>
+          <w:b/>
+          <w:bCs/>
+          <w:sz w:val="20"/>
+          <w:szCs w:val="20"/>
+        </w:rPr>
+        <w:t>3</w:t>
+      </w:r>
+      <w:r>
+        <w:rPr>
+          <w:rFonts w:ascii="Arial Black" w:hAnsi="Arial Black" w:cs="Consolas"/>
+          <w:b/>
+          <w:bCs/>
+          <w:sz w:val="20"/>
+          <w:szCs w:val="20"/>
+        </w:rPr>
+        <w:t>º Passo:</w:t>
+      </w:r>
+      <w:r>
+        <w:rPr>
+          <w:rFonts w:ascii="Arial Black" w:hAnsi="Arial Black" w:cs="Consolas"/>
+          <w:b/>
+          <w:bCs/>
+          <w:sz w:val="20"/>
+          <w:szCs w:val="20"/>
+        </w:rPr>
+        <w:t xml:space="preserve"> </w:t>
+      </w:r>
+      <w:r>
+        <w:rPr>
+          <w:rFonts w:ascii="Arial" w:hAnsi="Arial" w:cs="Arial"/>
+          <w:bCs/>
+          <w:sz w:val="20"/>
+          <w:szCs w:val="20"/>
+        </w:rPr>
+        <w:t xml:space="preserve">Criação </w:t>
+      </w:r>
+      <w:r>
+        <w:rPr>
+          <w:rFonts w:ascii="Arial" w:hAnsi="Arial" w:cs="Arial"/>
+          <w:bCs/>
+          <w:sz w:val="20"/>
+          <w:szCs w:val="20"/>
+        </w:rPr>
+        <w:t xml:space="preserve">de todos os testes possíveis para testar a pena do prisioneiro, criação dos métodos descritos na classe </w:t>
+      </w:r>
+      <w:proofErr w:type="spellStart"/>
+      <w:r>
+        <w:rPr>
+          <w:rFonts w:ascii="Arial" w:hAnsi="Arial" w:cs="Arial"/>
+          <w:bCs/>
+          <w:sz w:val="20"/>
+          <w:szCs w:val="20"/>
+        </w:rPr>
+        <w:t>TesteJulgamento</w:t>
+      </w:r>
+      <w:proofErr w:type="spellEnd"/>
+      <w:r>
+        <w:rPr>
+          <w:rFonts w:ascii="Arial" w:hAnsi="Arial" w:cs="Arial"/>
+          <w:bCs/>
+          <w:sz w:val="20"/>
+          <w:szCs w:val="20"/>
+        </w:rPr>
+        <w:t>, todos os testes dão positivo.</w:t>
+      </w:r>
+      <w:bookmarkStart w:id="0" w:name="_GoBack"/>
+      <w:bookmarkEnd w:id="0"/>
+    </w:p>
+    <w:p>
+      <w:pPr>
+        <w:autoSpaceDE w:val="0"/>
+        <w:autoSpaceDN w:val="0"/>
+        <w:adjustRightInd w:val="0"/>
+        <w:spacing w:after="0" w:line="240" w:lineRule="auto"/>
+        <w:rPr>
+          <w:rFonts w:ascii="Consolas" w:hAnsi="Consolas" w:cs="Consolas"/>
+          <w:sz w:val="20"/>
+          <w:szCs w:val="20"/>
+        </w:rPr>
+      </w:pPr>
+    </w:p>
+    <w:p>
+      <w:pPr>
+        <w:autoSpaceDE w:val="0"/>
+        <w:autoSpaceDN w:val="0"/>
+        <w:adjustRightInd w:val="0"/>
+        <w:spacing w:after="0" w:line="240" w:lineRule="auto"/>
+        <w:rPr>
+          <w:rFonts w:ascii="Consolas" w:hAnsi="Consolas" w:cs="Consolas"/>
+          <w:sz w:val="20"/>
+          <w:szCs w:val="20"/>
+        </w:rPr>
+      </w:pPr>
+      <w:proofErr w:type="spellStart"/>
+      <w:r>
+        <w:rPr>
+          <w:rFonts w:ascii="Consolas" w:hAnsi="Consolas" w:cs="Consolas"/>
+          <w:b/>
+          <w:bCs/>
+          <w:color w:val="7F0055"/>
+          <w:sz w:val="20"/>
+          <w:szCs w:val="20"/>
+        </w:rPr>
+        <w:t>public</w:t>
+      </w:r>
+      <w:proofErr w:type="spellEnd"/>
+      <w:r>
+        <w:rPr>
+          <w:rFonts w:ascii="Consolas" w:hAnsi="Consolas" w:cs="Consolas"/>
+          <w:color w:val="000000"/>
+          <w:sz w:val="20"/>
+          <w:szCs w:val="20"/>
+        </w:rPr>
+        <w:t xml:space="preserve"> </w:t>
+      </w:r>
+      <w:proofErr w:type="spellStart"/>
+      <w:r>
+        <w:rPr>
+          <w:rFonts w:ascii="Consolas" w:hAnsi="Consolas" w:cs="Consolas"/>
+          <w:b/>
+          <w:bCs/>
+          <w:color w:val="7F0055"/>
+          <w:sz w:val="20"/>
+          <w:szCs w:val="20"/>
+        </w:rPr>
+        <w:t>class</w:t>
+      </w:r>
+      <w:proofErr w:type="spellEnd"/>
+      <w:r>
+        <w:rPr>
+          <w:rFonts w:ascii="Consolas" w:hAnsi="Consolas" w:cs="Consolas"/>
+          <w:color w:val="000000"/>
+          <w:sz w:val="20"/>
+          <w:szCs w:val="20"/>
+        </w:rPr>
+        <w:t xml:space="preserve"> </w:t>
+      </w:r>
+      <w:proofErr w:type="spellStart"/>
+      <w:r>
+        <w:rPr>
+          <w:rFonts w:ascii="Consolas" w:hAnsi="Consolas" w:cs="Consolas"/>
+          <w:color w:val="000000"/>
+          <w:sz w:val="20"/>
+          <w:szCs w:val="20"/>
+        </w:rPr>
+        <w:t>JulgamentoPrisioneiro</w:t>
+      </w:r>
+      <w:proofErr w:type="spellEnd"/>
+      <w:r>
+        <w:rPr>
+          <w:rFonts w:ascii="Consolas" w:hAnsi="Consolas" w:cs="Consolas"/>
+          <w:color w:val="000000"/>
+          <w:sz w:val="20"/>
+          <w:szCs w:val="20"/>
+        </w:rPr>
+        <w:t xml:space="preserve"> {</w:t>
+      </w:r>
+    </w:p>
+    <w:p>
+      <w:pPr>
+        <w:autoSpaceDE w:val="0"/>
+        <w:autoSpaceDN w:val="0"/>
+        <w:adjustRightInd w:val="0"/>
+        <w:spacing w:after="0" w:line="240" w:lineRule="auto"/>
+        <w:rPr>
+          <w:rFonts w:ascii="Consolas" w:hAnsi="Consolas" w:cs="Consolas"/>
+          <w:sz w:val="20"/>
+          <w:szCs w:val="20"/>
+        </w:rPr>
+      </w:pPr>
+      <w:r>
+        <w:rPr>
+          <w:rFonts w:ascii="Consolas" w:hAnsi="Consolas" w:cs="Consolas"/>
+          <w:color w:val="000000"/>
+          <w:sz w:val="20"/>
+          <w:szCs w:val="20"/>
+        </w:rPr>
+        <w:tab/>
+      </w:r>
+      <w:proofErr w:type="spellStart"/>
+      <w:r>
+        <w:rPr>
+          <w:rFonts w:ascii="Consolas" w:hAnsi="Consolas" w:cs="Consolas"/>
+          <w:b/>
+          <w:bCs/>
+          <w:color w:val="7F0055"/>
+          <w:sz w:val="20"/>
+          <w:szCs w:val="20"/>
+        </w:rPr>
+        <w:t>private</w:t>
+      </w:r>
+      <w:proofErr w:type="spellEnd"/>
+      <w:r>
+        <w:rPr>
+          <w:rFonts w:ascii="Consolas" w:hAnsi="Consolas" w:cs="Consolas"/>
+          <w:color w:val="000000"/>
+          <w:sz w:val="20"/>
+          <w:szCs w:val="20"/>
+        </w:rPr>
+        <w:t xml:space="preserve"> </w:t>
+      </w:r>
+      <w:proofErr w:type="spellStart"/>
+      <w:r>
+        <w:rPr>
+          <w:rFonts w:ascii="Consolas" w:hAnsi="Consolas" w:cs="Consolas"/>
+          <w:b/>
+          <w:bCs/>
+          <w:color w:val="7F0055"/>
+          <w:sz w:val="20"/>
+          <w:szCs w:val="20"/>
+        </w:rPr>
+        <w:t>int</w:t>
+      </w:r>
+      <w:proofErr w:type="spellEnd"/>
+      <w:r>
+        <w:rPr>
+          <w:rFonts w:ascii="Consolas" w:hAnsi="Consolas" w:cs="Consolas"/>
+          <w:color w:val="000000"/>
+          <w:sz w:val="20"/>
+          <w:szCs w:val="20"/>
+        </w:rPr>
+        <w:t xml:space="preserve"> </w:t>
+      </w:r>
+      <w:r>
+        <w:rPr>
+          <w:rFonts w:ascii="Consolas" w:hAnsi="Consolas" w:cs="Consolas"/>
+          <w:color w:val="0000C0"/>
+          <w:sz w:val="20"/>
+          <w:szCs w:val="20"/>
+        </w:rPr>
+        <w:t>PENA_INOCENCIA</w:t>
+      </w:r>
+      <w:r>
+        <w:rPr>
+          <w:rFonts w:ascii="Consolas" w:hAnsi="Consolas" w:cs="Consolas"/>
+          <w:color w:val="000000"/>
+          <w:sz w:val="20"/>
+          <w:szCs w:val="20"/>
+        </w:rPr>
+        <w:t xml:space="preserve"> = 10;</w:t>
+      </w:r>
+    </w:p>
+    <w:p>
+      <w:pPr>
+        <w:autoSpaceDE w:val="0"/>
+        <w:autoSpaceDN w:val="0"/>
+        <w:adjustRightInd w:val="0"/>
+        <w:spacing w:after="0" w:line="240" w:lineRule="auto"/>
+        <w:rPr>
+          <w:rFonts w:ascii="Consolas" w:hAnsi="Consolas" w:cs="Consolas"/>
+          <w:sz w:val="20"/>
+          <w:szCs w:val="20"/>
+        </w:rPr>
+      </w:pPr>
+      <w:r>
+        <w:rPr>
+          <w:rFonts w:ascii="Consolas" w:hAnsi="Consolas" w:cs="Consolas"/>
+          <w:color w:val="000000"/>
+          <w:sz w:val="20"/>
+          <w:szCs w:val="20"/>
+        </w:rPr>
+        <w:tab/>
+      </w:r>
+      <w:proofErr w:type="spellStart"/>
+      <w:r>
+        <w:rPr>
+          <w:rFonts w:ascii="Consolas" w:hAnsi="Consolas" w:cs="Consolas"/>
+          <w:b/>
+          <w:bCs/>
+          <w:color w:val="7F0055"/>
+          <w:sz w:val="20"/>
+          <w:szCs w:val="20"/>
+        </w:rPr>
+        <w:t>private</w:t>
+      </w:r>
+      <w:proofErr w:type="spellEnd"/>
+      <w:r>
+        <w:rPr>
+          <w:rFonts w:ascii="Consolas" w:hAnsi="Consolas" w:cs="Consolas"/>
+          <w:color w:val="000000"/>
+          <w:sz w:val="20"/>
+          <w:szCs w:val="20"/>
+        </w:rPr>
+        <w:t xml:space="preserve"> </w:t>
+      </w:r>
+      <w:proofErr w:type="spellStart"/>
+      <w:r>
+        <w:rPr>
+          <w:rFonts w:ascii="Consolas" w:hAnsi="Consolas" w:cs="Consolas"/>
+          <w:b/>
+          <w:bCs/>
+          <w:color w:val="7F0055"/>
+          <w:sz w:val="20"/>
+          <w:szCs w:val="20"/>
+        </w:rPr>
+        <w:t>int</w:t>
+      </w:r>
+      <w:proofErr w:type="spellEnd"/>
+      <w:r>
+        <w:rPr>
+          <w:rFonts w:ascii="Consolas" w:hAnsi="Consolas" w:cs="Consolas"/>
+          <w:color w:val="000000"/>
+          <w:sz w:val="20"/>
+          <w:szCs w:val="20"/>
+        </w:rPr>
+        <w:t xml:space="preserve"> </w:t>
+      </w:r>
+      <w:r>
+        <w:rPr>
+          <w:rFonts w:ascii="Consolas" w:hAnsi="Consolas" w:cs="Consolas"/>
+          <w:color w:val="0000C0"/>
+          <w:sz w:val="20"/>
+          <w:szCs w:val="20"/>
+        </w:rPr>
+        <w:t>PENA_CONDENACAO_MUTUA</w:t>
+      </w:r>
+      <w:r>
+        <w:rPr>
+          <w:rFonts w:ascii="Consolas" w:hAnsi="Consolas" w:cs="Consolas"/>
+          <w:color w:val="000000"/>
+          <w:sz w:val="20"/>
+          <w:szCs w:val="20"/>
+        </w:rPr>
+        <w:t xml:space="preserve"> = 15;</w:t>
+      </w:r>
+    </w:p>
+    <w:p>
+      <w:pPr>
+        <w:autoSpaceDE w:val="0"/>
+        <w:autoSpaceDN w:val="0"/>
+        <w:adjustRightInd w:val="0"/>
+        <w:spacing w:after="0" w:line="240" w:lineRule="auto"/>
+        <w:rPr>
+          <w:rFonts w:ascii="Consolas" w:hAnsi="Consolas" w:cs="Consolas"/>
+          <w:sz w:val="20"/>
+          <w:szCs w:val="20"/>
+        </w:rPr>
+      </w:pPr>
+      <w:r>
+        <w:rPr>
+          <w:rFonts w:ascii="Consolas" w:hAnsi="Consolas" w:cs="Consolas"/>
+          <w:color w:val="000000"/>
+          <w:sz w:val="20"/>
+          <w:szCs w:val="20"/>
+        </w:rPr>
+        <w:tab/>
+      </w:r>
+      <w:proofErr w:type="spellStart"/>
+      <w:r>
+        <w:rPr>
+          <w:rFonts w:ascii="Consolas" w:hAnsi="Consolas" w:cs="Consolas"/>
+          <w:b/>
+          <w:bCs/>
+          <w:color w:val="7F0055"/>
+          <w:sz w:val="20"/>
+          <w:szCs w:val="20"/>
+        </w:rPr>
+        <w:t>private</w:t>
+      </w:r>
+      <w:proofErr w:type="spellEnd"/>
+      <w:r>
+        <w:rPr>
+          <w:rFonts w:ascii="Consolas" w:hAnsi="Consolas" w:cs="Consolas"/>
+          <w:color w:val="000000"/>
+          <w:sz w:val="20"/>
+          <w:szCs w:val="20"/>
+        </w:rPr>
+        <w:t xml:space="preserve"> </w:t>
+      </w:r>
+      <w:proofErr w:type="spellStart"/>
+      <w:r>
+        <w:rPr>
+          <w:rFonts w:ascii="Consolas" w:hAnsi="Consolas" w:cs="Consolas"/>
+          <w:b/>
+          <w:bCs/>
+          <w:color w:val="7F0055"/>
+          <w:sz w:val="20"/>
+          <w:szCs w:val="20"/>
+        </w:rPr>
+        <w:t>int</w:t>
+      </w:r>
+      <w:proofErr w:type="spellEnd"/>
+      <w:r>
+        <w:rPr>
+          <w:rFonts w:ascii="Consolas" w:hAnsi="Consolas" w:cs="Consolas"/>
+          <w:color w:val="000000"/>
+          <w:sz w:val="20"/>
+          <w:szCs w:val="20"/>
+        </w:rPr>
+        <w:t xml:space="preserve"> </w:t>
+      </w:r>
+      <w:r>
+        <w:rPr>
+          <w:rFonts w:ascii="Consolas" w:hAnsi="Consolas" w:cs="Consolas"/>
+          <w:color w:val="0000C0"/>
+          <w:sz w:val="20"/>
+          <w:szCs w:val="20"/>
+        </w:rPr>
+        <w:t>PENA_CONDENACAO_INDIVIDUAL</w:t>
+      </w:r>
+      <w:r>
+        <w:rPr>
+          <w:rFonts w:ascii="Consolas" w:hAnsi="Consolas" w:cs="Consolas"/>
+          <w:color w:val="000000"/>
+          <w:sz w:val="20"/>
+          <w:szCs w:val="20"/>
+        </w:rPr>
+        <w:t xml:space="preserve"> = 10;</w:t>
+      </w:r>
+    </w:p>
+    <w:p>
+      <w:pPr>
+        <w:autoSpaceDE w:val="0"/>
+        <w:autoSpaceDN w:val="0"/>
+        <w:adjustRightInd w:val="0"/>
+        <w:spacing w:after="0" w:line="240" w:lineRule="auto"/>
+        <w:rPr>
+          <w:rFonts w:ascii="Consolas" w:hAnsi="Consolas" w:cs="Consolas"/>
+          <w:sz w:val="20"/>
+          <w:szCs w:val="20"/>
+        </w:rPr>
+      </w:pPr>
+      <w:r>
+        <w:rPr>
+          <w:rFonts w:ascii="Consolas" w:hAnsi="Consolas" w:cs="Consolas"/>
+          <w:color w:val="000000"/>
+          <w:sz w:val="20"/>
+          <w:szCs w:val="20"/>
+        </w:rPr>
+        <w:tab/>
+      </w:r>
+      <w:proofErr w:type="spellStart"/>
+      <w:r>
+        <w:rPr>
+          <w:rFonts w:ascii="Consolas" w:hAnsi="Consolas" w:cs="Consolas"/>
+          <w:b/>
+          <w:bCs/>
+          <w:color w:val="7F0055"/>
+          <w:sz w:val="20"/>
+          <w:szCs w:val="20"/>
+        </w:rPr>
+        <w:t>private</w:t>
+      </w:r>
+      <w:proofErr w:type="spellEnd"/>
+      <w:r>
+        <w:rPr>
+          <w:rFonts w:ascii="Consolas" w:hAnsi="Consolas" w:cs="Consolas"/>
+          <w:color w:val="000000"/>
+          <w:sz w:val="20"/>
+          <w:szCs w:val="20"/>
+        </w:rPr>
+        <w:t xml:space="preserve"> </w:t>
+      </w:r>
+      <w:proofErr w:type="spellStart"/>
+      <w:r>
+        <w:rPr>
+          <w:rFonts w:ascii="Consolas" w:hAnsi="Consolas" w:cs="Consolas"/>
+          <w:b/>
+          <w:bCs/>
+          <w:color w:val="7F0055"/>
+          <w:sz w:val="20"/>
+          <w:szCs w:val="20"/>
+        </w:rPr>
+        <w:t>int</w:t>
+      </w:r>
+      <w:proofErr w:type="spellEnd"/>
+      <w:r>
+        <w:rPr>
+          <w:rFonts w:ascii="Consolas" w:hAnsi="Consolas" w:cs="Consolas"/>
+          <w:color w:val="000000"/>
+          <w:sz w:val="20"/>
+          <w:szCs w:val="20"/>
+        </w:rPr>
+        <w:t xml:space="preserve"> </w:t>
+      </w:r>
+      <w:r>
+        <w:rPr>
+          <w:rFonts w:ascii="Consolas" w:hAnsi="Consolas" w:cs="Consolas"/>
+          <w:color w:val="0000C0"/>
+          <w:sz w:val="20"/>
+          <w:szCs w:val="20"/>
+        </w:rPr>
+        <w:t>PENA_CONDENACAO_CUMPLICES</w:t>
+      </w:r>
+      <w:r>
+        <w:rPr>
+          <w:rFonts w:ascii="Consolas" w:hAnsi="Consolas" w:cs="Consolas"/>
+          <w:color w:val="000000"/>
+          <w:sz w:val="20"/>
+          <w:szCs w:val="20"/>
+        </w:rPr>
+        <w:t xml:space="preserve"> = 11;</w:t>
+      </w:r>
+    </w:p>
+    <w:p>
+      <w:pPr>
+        <w:autoSpaceDE w:val="0"/>
+        <w:autoSpaceDN w:val="0"/>
+        <w:adjustRightInd w:val="0"/>
+        <w:spacing w:after="0" w:line="240" w:lineRule="auto"/>
+        <w:rPr>
+          <w:rFonts w:ascii="Consolas" w:hAnsi="Consolas" w:cs="Consolas"/>
+          <w:sz w:val="20"/>
+          <w:szCs w:val="20"/>
+        </w:rPr>
+      </w:pPr>
+    </w:p>
+    <w:p>
+      <w:pPr>
+        <w:autoSpaceDE w:val="0"/>
+        <w:autoSpaceDN w:val="0"/>
+        <w:adjustRightInd w:val="0"/>
+        <w:spacing w:after="0" w:line="240" w:lineRule="auto"/>
+        <w:rPr>
+          <w:rFonts w:ascii="Consolas" w:hAnsi="Consolas" w:cs="Consolas"/>
+          <w:sz w:val="20"/>
+          <w:szCs w:val="20"/>
+        </w:rPr>
+      </w:pPr>
+      <w:r>
+        <w:rPr>
+          <w:rFonts w:ascii="Consolas" w:hAnsi="Consolas" w:cs="Consolas"/>
+          <w:color w:val="000000"/>
+          <w:sz w:val="20"/>
+          <w:szCs w:val="20"/>
+        </w:rPr>
+        <w:lastRenderedPageBreak/>
+        <w:tab/>
+      </w:r>
+      <w:proofErr w:type="spellStart"/>
+      <w:r>
+        <w:rPr>
+          <w:rFonts w:ascii="Consolas" w:hAnsi="Consolas" w:cs="Consolas"/>
+          <w:b/>
+          <w:bCs/>
+          <w:color w:val="7F0055"/>
+          <w:sz w:val="20"/>
+          <w:szCs w:val="20"/>
+        </w:rPr>
+        <w:t>public</w:t>
+      </w:r>
+      <w:proofErr w:type="spellEnd"/>
+      <w:r>
+        <w:rPr>
+          <w:rFonts w:ascii="Consolas" w:hAnsi="Consolas" w:cs="Consolas"/>
+          <w:color w:val="000000"/>
+          <w:sz w:val="20"/>
+          <w:szCs w:val="20"/>
+        </w:rPr>
+        <w:t xml:space="preserve"> </w:t>
+      </w:r>
+      <w:proofErr w:type="spellStart"/>
+      <w:r>
+        <w:rPr>
+          <w:rFonts w:ascii="Consolas" w:hAnsi="Consolas" w:cs="Consolas"/>
+          <w:b/>
+          <w:bCs/>
+          <w:color w:val="7F0055"/>
+          <w:sz w:val="20"/>
+          <w:szCs w:val="20"/>
+        </w:rPr>
+        <w:t>int</w:t>
+      </w:r>
+      <w:proofErr w:type="spellEnd"/>
+      <w:r>
+        <w:rPr>
+          <w:rFonts w:ascii="Consolas" w:hAnsi="Consolas" w:cs="Consolas"/>
+          <w:color w:val="000000"/>
+          <w:sz w:val="20"/>
+          <w:szCs w:val="20"/>
+        </w:rPr>
+        <w:t xml:space="preserve"> </w:t>
+      </w:r>
+      <w:proofErr w:type="spellStart"/>
+      <w:proofErr w:type="gramStart"/>
+      <w:r>
+        <w:rPr>
+          <w:rFonts w:ascii="Consolas" w:hAnsi="Consolas" w:cs="Consolas"/>
+          <w:color w:val="000000"/>
+          <w:sz w:val="20"/>
+          <w:szCs w:val="20"/>
+        </w:rPr>
+        <w:t>calculaPena</w:t>
+      </w:r>
+      <w:proofErr w:type="spellEnd"/>
+      <w:r>
+        <w:rPr>
+          <w:rFonts w:ascii="Consolas" w:hAnsi="Consolas" w:cs="Consolas"/>
+          <w:color w:val="000000"/>
+          <w:sz w:val="20"/>
+          <w:szCs w:val="20"/>
+        </w:rPr>
+        <w:t>(</w:t>
+      </w:r>
+      <w:proofErr w:type="gramEnd"/>
+      <w:r>
+        <w:rPr>
+          <w:rFonts w:ascii="Consolas" w:hAnsi="Consolas" w:cs="Consolas"/>
+          <w:color w:val="000000"/>
+          <w:sz w:val="20"/>
+          <w:szCs w:val="20"/>
+        </w:rPr>
+        <w:t xml:space="preserve">Resposta </w:t>
+      </w:r>
+      <w:proofErr w:type="spellStart"/>
+      <w:r>
+        <w:rPr>
+          <w:rFonts w:ascii="Consolas" w:hAnsi="Consolas" w:cs="Consolas"/>
+          <w:color w:val="6A3E3E"/>
+          <w:sz w:val="20"/>
+          <w:szCs w:val="20"/>
+        </w:rPr>
+        <w:t>respostaPrisioneiroA</w:t>
+      </w:r>
+      <w:proofErr w:type="spellEnd"/>
+      <w:r>
+        <w:rPr>
+          <w:rFonts w:ascii="Consolas" w:hAnsi="Consolas" w:cs="Consolas"/>
+          <w:color w:val="000000"/>
+          <w:sz w:val="20"/>
+          <w:szCs w:val="20"/>
+        </w:rPr>
+        <w:t xml:space="preserve">, Resposta </w:t>
+      </w:r>
+      <w:proofErr w:type="spellStart"/>
+      <w:r>
+        <w:rPr>
+          <w:rFonts w:ascii="Consolas" w:hAnsi="Consolas" w:cs="Consolas"/>
+          <w:color w:val="6A3E3E"/>
+          <w:sz w:val="20"/>
+          <w:szCs w:val="20"/>
+        </w:rPr>
+        <w:t>respostaPrisioneiroB</w:t>
+      </w:r>
+      <w:proofErr w:type="spellEnd"/>
+      <w:r>
+        <w:rPr>
+          <w:rFonts w:ascii="Consolas" w:hAnsi="Consolas" w:cs="Consolas"/>
+          <w:color w:val="000000"/>
+          <w:sz w:val="20"/>
+          <w:szCs w:val="20"/>
+        </w:rPr>
+        <w:t>) {</w:t>
+      </w:r>
+    </w:p>
+    <w:p>
+      <w:pPr>
+        <w:autoSpaceDE w:val="0"/>
+        <w:autoSpaceDN w:val="0"/>
+        <w:adjustRightInd w:val="0"/>
+        <w:spacing w:after="0" w:line="240" w:lineRule="auto"/>
+        <w:rPr>
+          <w:rFonts w:ascii="Consolas" w:hAnsi="Consolas" w:cs="Consolas"/>
+          <w:sz w:val="20"/>
+          <w:szCs w:val="20"/>
+        </w:rPr>
+      </w:pPr>
+      <w:r>
+        <w:rPr>
+          <w:rFonts w:ascii="Consolas" w:hAnsi="Consolas" w:cs="Consolas"/>
+          <w:color w:val="000000"/>
+          <w:sz w:val="20"/>
+          <w:szCs w:val="20"/>
+        </w:rPr>
+        <w:tab/>
+      </w:r>
+      <w:r>
+        <w:rPr>
+          <w:rFonts w:ascii="Consolas" w:hAnsi="Consolas" w:cs="Consolas"/>
+          <w:color w:val="000000"/>
+          <w:sz w:val="20"/>
+          <w:szCs w:val="20"/>
+        </w:rPr>
+        <w:tab/>
+      </w:r>
+      <w:proofErr w:type="spellStart"/>
+      <w:r>
+        <w:rPr>
+          <w:rFonts w:ascii="Consolas" w:hAnsi="Consolas" w:cs="Consolas"/>
+          <w:b/>
+          <w:bCs/>
+          <w:color w:val="7F0055"/>
+          <w:sz w:val="20"/>
+          <w:szCs w:val="20"/>
+        </w:rPr>
+        <w:t>if</w:t>
+      </w:r>
+      <w:proofErr w:type="spellEnd"/>
+      <w:r>
+        <w:rPr>
+          <w:rFonts w:ascii="Consolas" w:hAnsi="Consolas" w:cs="Consolas"/>
+          <w:color w:val="000000"/>
+          <w:sz w:val="20"/>
+          <w:szCs w:val="20"/>
+        </w:rPr>
+        <w:t xml:space="preserve"> (</w:t>
+      </w:r>
+      <w:proofErr w:type="spellStart"/>
+      <w:r>
+        <w:rPr>
+          <w:rFonts w:ascii="Consolas" w:hAnsi="Consolas" w:cs="Consolas"/>
+          <w:color w:val="6A3E3E"/>
+          <w:sz w:val="20"/>
+          <w:szCs w:val="20"/>
+        </w:rPr>
+        <w:t>respostaPrisioneiroA</w:t>
+      </w:r>
+      <w:proofErr w:type="spellEnd"/>
+      <w:r>
+        <w:rPr>
+          <w:rFonts w:ascii="Consolas" w:hAnsi="Consolas" w:cs="Consolas"/>
+          <w:color w:val="000000"/>
+          <w:sz w:val="20"/>
+          <w:szCs w:val="20"/>
+        </w:rPr>
+        <w:t xml:space="preserve"> == </w:t>
+      </w:r>
+      <w:proofErr w:type="spellStart"/>
+      <w:r>
+        <w:rPr>
+          <w:rFonts w:ascii="Consolas" w:hAnsi="Consolas" w:cs="Consolas"/>
+          <w:color w:val="000000"/>
+          <w:sz w:val="20"/>
+          <w:szCs w:val="20"/>
+        </w:rPr>
+        <w:t>Resposta.</w:t>
+      </w:r>
+      <w:r>
+        <w:rPr>
+          <w:rFonts w:ascii="Consolas" w:hAnsi="Consolas" w:cs="Consolas"/>
+          <w:b/>
+          <w:bCs/>
+          <w:i/>
+          <w:iCs/>
+          <w:color w:val="0000C0"/>
+          <w:sz w:val="20"/>
+          <w:szCs w:val="20"/>
+        </w:rPr>
+        <w:t>DELACAO</w:t>
+      </w:r>
+      <w:proofErr w:type="spellEnd"/>
+      <w:r>
+        <w:rPr>
+          <w:rFonts w:ascii="Consolas" w:hAnsi="Consolas" w:cs="Consolas"/>
+          <w:color w:val="000000"/>
+          <w:sz w:val="20"/>
+          <w:szCs w:val="20"/>
+        </w:rPr>
+        <w:t>) {</w:t>
+      </w:r>
+    </w:p>
+    <w:p>
+      <w:pPr>
+        <w:autoSpaceDE w:val="0"/>
+        <w:autoSpaceDN w:val="0"/>
+        <w:adjustRightInd w:val="0"/>
+        <w:spacing w:after="0" w:line="240" w:lineRule="auto"/>
+        <w:rPr>
+          <w:rFonts w:ascii="Consolas" w:hAnsi="Consolas" w:cs="Consolas"/>
+          <w:sz w:val="20"/>
+          <w:szCs w:val="20"/>
+        </w:rPr>
+      </w:pPr>
+      <w:r>
+        <w:rPr>
+          <w:rFonts w:ascii="Consolas" w:hAnsi="Consolas" w:cs="Consolas"/>
+          <w:color w:val="000000"/>
+          <w:sz w:val="20"/>
+          <w:szCs w:val="20"/>
+        </w:rPr>
+        <w:tab/>
+      </w:r>
+      <w:r>
+        <w:rPr>
+          <w:rFonts w:ascii="Consolas" w:hAnsi="Consolas" w:cs="Consolas"/>
+          <w:color w:val="000000"/>
+          <w:sz w:val="20"/>
+          <w:szCs w:val="20"/>
+        </w:rPr>
+        <w:tab/>
+      </w:r>
+      <w:r>
+        <w:rPr>
+          <w:rFonts w:ascii="Consolas" w:hAnsi="Consolas" w:cs="Consolas"/>
+          <w:color w:val="000000"/>
+          <w:sz w:val="20"/>
+          <w:szCs w:val="20"/>
+        </w:rPr>
+        <w:tab/>
+      </w:r>
+      <w:proofErr w:type="spellStart"/>
+      <w:r>
+        <w:rPr>
+          <w:rFonts w:ascii="Consolas" w:hAnsi="Consolas" w:cs="Consolas"/>
+          <w:b/>
+          <w:bCs/>
+          <w:color w:val="7F0055"/>
+          <w:sz w:val="20"/>
+          <w:szCs w:val="20"/>
+        </w:rPr>
+        <w:t>if</w:t>
+      </w:r>
+      <w:proofErr w:type="spellEnd"/>
+      <w:r>
+        <w:rPr>
+          <w:rFonts w:ascii="Consolas" w:hAnsi="Consolas" w:cs="Consolas"/>
+          <w:color w:val="000000"/>
+          <w:sz w:val="20"/>
+          <w:szCs w:val="20"/>
+        </w:rPr>
+        <w:t xml:space="preserve"> (</w:t>
+      </w:r>
+      <w:proofErr w:type="spellStart"/>
+      <w:r>
+        <w:rPr>
+          <w:rFonts w:ascii="Consolas" w:hAnsi="Consolas" w:cs="Consolas"/>
+          <w:color w:val="6A3E3E"/>
+          <w:sz w:val="20"/>
+          <w:szCs w:val="20"/>
+        </w:rPr>
+        <w:t>respostaPrisioneiroB</w:t>
+      </w:r>
+      <w:proofErr w:type="spellEnd"/>
+      <w:r>
+        <w:rPr>
+          <w:rFonts w:ascii="Consolas" w:hAnsi="Consolas" w:cs="Consolas"/>
+          <w:color w:val="000000"/>
+          <w:sz w:val="20"/>
+          <w:szCs w:val="20"/>
+        </w:rPr>
+        <w:t xml:space="preserve"> == </w:t>
+      </w:r>
+      <w:proofErr w:type="spellStart"/>
+      <w:r>
+        <w:rPr>
+          <w:rFonts w:ascii="Consolas" w:hAnsi="Consolas" w:cs="Consolas"/>
+          <w:color w:val="000000"/>
+          <w:sz w:val="20"/>
+          <w:szCs w:val="20"/>
+        </w:rPr>
+        <w:t>Resposta.</w:t>
+      </w:r>
+      <w:r>
+        <w:rPr>
+          <w:rFonts w:ascii="Consolas" w:hAnsi="Consolas" w:cs="Consolas"/>
+          <w:b/>
+          <w:bCs/>
+          <w:i/>
+          <w:iCs/>
+          <w:color w:val="0000C0"/>
+          <w:sz w:val="20"/>
+          <w:szCs w:val="20"/>
+        </w:rPr>
+        <w:t>DELACAO</w:t>
+      </w:r>
+      <w:proofErr w:type="spellEnd"/>
+      <w:r>
+        <w:rPr>
+          <w:rFonts w:ascii="Consolas" w:hAnsi="Consolas" w:cs="Consolas"/>
+          <w:color w:val="000000"/>
+          <w:sz w:val="20"/>
+          <w:szCs w:val="20"/>
+        </w:rPr>
+        <w:t>) {</w:t>
+      </w:r>
+    </w:p>
+    <w:p>
+      <w:pPr>
+        <w:autoSpaceDE w:val="0"/>
+        <w:autoSpaceDN w:val="0"/>
+        <w:adjustRightInd w:val="0"/>
+        <w:spacing w:after="0" w:line="240" w:lineRule="auto"/>
+        <w:rPr>
+          <w:rFonts w:ascii="Consolas" w:hAnsi="Consolas" w:cs="Consolas"/>
+          <w:sz w:val="20"/>
+          <w:szCs w:val="20"/>
+        </w:rPr>
+      </w:pPr>
+      <w:r>
+        <w:rPr>
+          <w:rFonts w:ascii="Consolas" w:hAnsi="Consolas" w:cs="Consolas"/>
+          <w:color w:val="000000"/>
+          <w:sz w:val="20"/>
+          <w:szCs w:val="20"/>
+        </w:rPr>
+        <w:tab/>
+      </w:r>
+      <w:r>
+        <w:rPr>
+          <w:rFonts w:ascii="Consolas" w:hAnsi="Consolas" w:cs="Consolas"/>
+          <w:color w:val="000000"/>
+          <w:sz w:val="20"/>
+          <w:szCs w:val="20"/>
+        </w:rPr>
+        <w:tab/>
+      </w:r>
+      <w:r>
+        <w:rPr>
+          <w:rFonts w:ascii="Consolas" w:hAnsi="Consolas" w:cs="Consolas"/>
+          <w:color w:val="000000"/>
+          <w:sz w:val="20"/>
+          <w:szCs w:val="20"/>
+        </w:rPr>
+        <w:tab/>
+      </w:r>
+      <w:r>
+        <w:rPr>
+          <w:rFonts w:ascii="Consolas" w:hAnsi="Consolas" w:cs="Consolas"/>
+          <w:color w:val="000000"/>
+          <w:sz w:val="20"/>
+          <w:szCs w:val="20"/>
+        </w:rPr>
+        <w:tab/>
+      </w:r>
+      <w:proofErr w:type="spellStart"/>
+      <w:r>
+        <w:rPr>
+          <w:rFonts w:ascii="Consolas" w:hAnsi="Consolas" w:cs="Consolas"/>
+          <w:b/>
+          <w:bCs/>
+          <w:color w:val="7F0055"/>
+          <w:sz w:val="20"/>
+          <w:szCs w:val="20"/>
+        </w:rPr>
+        <w:t>return</w:t>
+      </w:r>
+      <w:proofErr w:type="spellEnd"/>
+      <w:r>
+        <w:rPr>
+          <w:rFonts w:ascii="Consolas" w:hAnsi="Consolas" w:cs="Consolas"/>
+          <w:color w:val="000000"/>
+          <w:sz w:val="20"/>
+          <w:szCs w:val="20"/>
+        </w:rPr>
+        <w:t xml:space="preserve"> </w:t>
+      </w:r>
+      <w:r>
+        <w:rPr>
+          <w:rFonts w:ascii="Consolas" w:hAnsi="Consolas" w:cs="Consolas"/>
+          <w:color w:val="0000C0"/>
+          <w:sz w:val="20"/>
+          <w:szCs w:val="20"/>
+        </w:rPr>
+        <w:t>PENA_CONDENACAO_MUTUA</w:t>
+      </w:r>
+      <w:r>
+        <w:rPr>
+          <w:rFonts w:ascii="Consolas" w:hAnsi="Consolas" w:cs="Consolas"/>
+          <w:color w:val="000000"/>
+          <w:sz w:val="20"/>
+          <w:szCs w:val="20"/>
+        </w:rPr>
+        <w:t>;</w:t>
+      </w:r>
+    </w:p>
+    <w:p>
+      <w:pPr>
+        <w:autoSpaceDE w:val="0"/>
+        <w:autoSpaceDN w:val="0"/>
+        <w:adjustRightInd w:val="0"/>
+        <w:spacing w:after="0" w:line="240" w:lineRule="auto"/>
+        <w:rPr>
+          <w:rFonts w:ascii="Consolas" w:hAnsi="Consolas" w:cs="Consolas"/>
+          <w:sz w:val="20"/>
+          <w:szCs w:val="20"/>
+          <w:lang w:val="en-US"/>
+        </w:rPr>
+      </w:pPr>
+      <w:r>
+        <w:rPr>
+          <w:rFonts w:ascii="Consolas" w:hAnsi="Consolas" w:cs="Consolas"/>
+          <w:color w:val="000000"/>
+          <w:sz w:val="20"/>
+          <w:szCs w:val="20"/>
+        </w:rPr>
+        <w:tab/>
+      </w:r>
+      <w:r>
+        <w:rPr>
+          <w:rFonts w:ascii="Consolas" w:hAnsi="Consolas" w:cs="Consolas"/>
+          <w:color w:val="000000"/>
+          <w:sz w:val="20"/>
+          <w:szCs w:val="20"/>
+        </w:rPr>
+        <w:tab/>
+      </w:r>
+      <w:r>
+        <w:rPr>
+          <w:rFonts w:ascii="Consolas" w:hAnsi="Consolas" w:cs="Consolas"/>
+          <w:color w:val="000000"/>
+          <w:sz w:val="20"/>
+          <w:szCs w:val="20"/>
+        </w:rPr>
+        <w:tab/>
+      </w:r>
+      <w:r>
+        <w:rPr>
+          <w:rFonts w:ascii="Consolas" w:hAnsi="Consolas" w:cs="Consolas"/>
+          <w:color w:val="000000"/>
+          <w:sz w:val="20"/>
+          <w:szCs w:val="20"/>
+          <w:lang w:val="en-US"/>
+        </w:rPr>
+        <w:t xml:space="preserve">} </w:t>
+      </w:r>
+      <w:r>
+        <w:rPr>
+          <w:rFonts w:ascii="Consolas" w:hAnsi="Consolas" w:cs="Consolas"/>
+          <w:b/>
+          <w:bCs/>
+          <w:color w:val="7F0055"/>
+          <w:sz w:val="20"/>
+          <w:szCs w:val="20"/>
+          <w:lang w:val="en-US"/>
+        </w:rPr>
+        <w:t>else</w:t>
+      </w:r>
+      <w:r>
+        <w:rPr>
+          <w:rFonts w:ascii="Consolas" w:hAnsi="Consolas" w:cs="Consolas"/>
+          <w:color w:val="000000"/>
+          <w:sz w:val="20"/>
+          <w:szCs w:val="20"/>
+          <w:lang w:val="en-US"/>
+        </w:rPr>
+        <w:t xml:space="preserve"> {</w:t>
+      </w:r>
+    </w:p>
+    <w:p>
+      <w:pPr>
+        <w:autoSpaceDE w:val="0"/>
+        <w:autoSpaceDN w:val="0"/>
+        <w:adjustRightInd w:val="0"/>
+        <w:spacing w:after="0" w:line="240" w:lineRule="auto"/>
+        <w:rPr>
+          <w:rFonts w:ascii="Consolas" w:hAnsi="Consolas" w:cs="Consolas"/>
+          <w:sz w:val="20"/>
+          <w:szCs w:val="20"/>
+          <w:lang w:val="en-US"/>
+        </w:rPr>
+      </w:pPr>
+      <w:r>
+        <w:rPr>
+          <w:rFonts w:ascii="Consolas" w:hAnsi="Consolas" w:cs="Consolas"/>
+          <w:color w:val="000000"/>
+          <w:sz w:val="20"/>
+          <w:szCs w:val="20"/>
+          <w:lang w:val="en-US"/>
+        </w:rPr>
+        <w:tab/>
+      </w:r>
+      <w:r>
+        <w:rPr>
+          <w:rFonts w:ascii="Consolas" w:hAnsi="Consolas" w:cs="Consolas"/>
+          <w:color w:val="000000"/>
+          <w:sz w:val="20"/>
+          <w:szCs w:val="20"/>
+          <w:lang w:val="en-US"/>
+        </w:rPr>
+        <w:tab/>
+      </w:r>
+      <w:r>
+        <w:rPr>
+          <w:rFonts w:ascii="Consolas" w:hAnsi="Consolas" w:cs="Consolas"/>
+          <w:color w:val="000000"/>
+          <w:sz w:val="20"/>
+          <w:szCs w:val="20"/>
+          <w:lang w:val="en-US"/>
+        </w:rPr>
+        <w:tab/>
+      </w:r>
+      <w:r>
+        <w:rPr>
+          <w:rFonts w:ascii="Consolas" w:hAnsi="Consolas" w:cs="Consolas"/>
+          <w:color w:val="000000"/>
+          <w:sz w:val="20"/>
+          <w:szCs w:val="20"/>
+          <w:lang w:val="en-US"/>
+        </w:rPr>
+        <w:tab/>
+      </w:r>
+      <w:r>
+        <w:rPr>
+          <w:rFonts w:ascii="Consolas" w:hAnsi="Consolas" w:cs="Consolas"/>
+          <w:b/>
+          <w:bCs/>
+          <w:color w:val="7F0055"/>
+          <w:sz w:val="20"/>
+          <w:szCs w:val="20"/>
+          <w:lang w:val="en-US"/>
+        </w:rPr>
+        <w:t>return</w:t>
+      </w:r>
+      <w:r>
+        <w:rPr>
+          <w:rFonts w:ascii="Consolas" w:hAnsi="Consolas" w:cs="Consolas"/>
+          <w:color w:val="000000"/>
+          <w:sz w:val="20"/>
+          <w:szCs w:val="20"/>
+          <w:lang w:val="en-US"/>
+        </w:rPr>
+        <w:t xml:space="preserve"> </w:t>
+      </w:r>
+      <w:r>
+        <w:rPr>
+          <w:rFonts w:ascii="Consolas" w:hAnsi="Consolas" w:cs="Consolas"/>
+          <w:color w:val="0000C0"/>
+          <w:sz w:val="20"/>
+          <w:szCs w:val="20"/>
+          <w:lang w:val="en-US"/>
+        </w:rPr>
+        <w:t>PENA_INOCENCIA</w:t>
+      </w:r>
+      <w:r>
+        <w:rPr>
+          <w:rFonts w:ascii="Consolas" w:hAnsi="Consolas" w:cs="Consolas"/>
+          <w:color w:val="000000"/>
+          <w:sz w:val="20"/>
+          <w:szCs w:val="20"/>
+          <w:lang w:val="en-US"/>
+        </w:rPr>
+        <w:t>;</w:t>
+      </w:r>
+    </w:p>
+    <w:p>
+      <w:pPr>
+        <w:autoSpaceDE w:val="0"/>
+        <w:autoSpaceDN w:val="0"/>
+        <w:adjustRightInd w:val="0"/>
+        <w:spacing w:after="0" w:line="240" w:lineRule="auto"/>
+        <w:rPr>
+          <w:rFonts w:ascii="Consolas" w:hAnsi="Consolas" w:cs="Consolas"/>
+          <w:sz w:val="20"/>
+          <w:szCs w:val="20"/>
+          <w:lang w:val="en-US"/>
+        </w:rPr>
+      </w:pPr>
+      <w:r>
+        <w:rPr>
+          <w:rFonts w:ascii="Consolas" w:hAnsi="Consolas" w:cs="Consolas"/>
+          <w:color w:val="000000"/>
+          <w:sz w:val="20"/>
+          <w:szCs w:val="20"/>
+          <w:lang w:val="en-US"/>
+        </w:rPr>
+        <w:tab/>
+      </w:r>
+      <w:r>
+        <w:rPr>
+          <w:rFonts w:ascii="Consolas" w:hAnsi="Consolas" w:cs="Consolas"/>
+          <w:color w:val="000000"/>
+          <w:sz w:val="20"/>
+          <w:szCs w:val="20"/>
+          <w:lang w:val="en-US"/>
+        </w:rPr>
+        <w:tab/>
+      </w:r>
+      <w:r>
+        <w:rPr>
+          <w:rFonts w:ascii="Consolas" w:hAnsi="Consolas" w:cs="Consolas"/>
+          <w:color w:val="000000"/>
+          <w:sz w:val="20"/>
+          <w:szCs w:val="20"/>
+          <w:lang w:val="en-US"/>
+        </w:rPr>
+        <w:tab/>
+        <w:t>}</w:t>
+      </w:r>
+    </w:p>
+    <w:p>
+      <w:pPr>
+        <w:autoSpaceDE w:val="0"/>
+        <w:autoSpaceDN w:val="0"/>
+        <w:adjustRightInd w:val="0"/>
+        <w:spacing w:after="0" w:line="240" w:lineRule="auto"/>
+        <w:rPr>
+          <w:rFonts w:ascii="Consolas" w:hAnsi="Consolas" w:cs="Consolas"/>
+          <w:sz w:val="20"/>
+          <w:szCs w:val="20"/>
+          <w:lang w:val="en-US"/>
+        </w:rPr>
+      </w:pPr>
+      <w:r>
+        <w:rPr>
+          <w:rFonts w:ascii="Consolas" w:hAnsi="Consolas" w:cs="Consolas"/>
+          <w:color w:val="000000"/>
+          <w:sz w:val="20"/>
+          <w:szCs w:val="20"/>
+          <w:lang w:val="en-US"/>
+        </w:rPr>
+        <w:tab/>
+      </w:r>
+      <w:r>
+        <w:rPr>
+          <w:rFonts w:ascii="Consolas" w:hAnsi="Consolas" w:cs="Consolas"/>
+          <w:color w:val="000000"/>
+          <w:sz w:val="20"/>
+          <w:szCs w:val="20"/>
+          <w:lang w:val="en-US"/>
+        </w:rPr>
+        <w:tab/>
+        <w:t xml:space="preserve">} </w:t>
+      </w:r>
+      <w:r>
+        <w:rPr>
+          <w:rFonts w:ascii="Consolas" w:hAnsi="Consolas" w:cs="Consolas"/>
+          <w:b/>
+          <w:bCs/>
+          <w:color w:val="7F0055"/>
+          <w:sz w:val="20"/>
+          <w:szCs w:val="20"/>
+          <w:lang w:val="en-US"/>
+        </w:rPr>
+        <w:t>else</w:t>
+      </w:r>
+      <w:r>
+        <w:rPr>
+          <w:rFonts w:ascii="Consolas" w:hAnsi="Consolas" w:cs="Consolas"/>
+          <w:color w:val="000000"/>
+          <w:sz w:val="20"/>
+          <w:szCs w:val="20"/>
+          <w:lang w:val="en-US"/>
+        </w:rPr>
+        <w:t xml:space="preserve"> {</w:t>
+      </w:r>
+    </w:p>
+    <w:p>
+      <w:pPr>
+        <w:autoSpaceDE w:val="0"/>
+        <w:autoSpaceDN w:val="0"/>
+        <w:adjustRightInd w:val="0"/>
+        <w:spacing w:after="0" w:line="240" w:lineRule="auto"/>
+        <w:rPr>
+          <w:rFonts w:ascii="Consolas" w:hAnsi="Consolas" w:cs="Consolas"/>
+          <w:sz w:val="20"/>
+          <w:szCs w:val="20"/>
+        </w:rPr>
+      </w:pPr>
+      <w:r>
+        <w:rPr>
+          <w:rFonts w:ascii="Consolas" w:hAnsi="Consolas" w:cs="Consolas"/>
+          <w:color w:val="000000"/>
+          <w:sz w:val="20"/>
+          <w:szCs w:val="20"/>
+          <w:lang w:val="en-US"/>
+        </w:rPr>
+        <w:tab/>
+      </w:r>
+      <w:r>
+        <w:rPr>
+          <w:rFonts w:ascii="Consolas" w:hAnsi="Consolas" w:cs="Consolas"/>
+          <w:color w:val="000000"/>
+          <w:sz w:val="20"/>
+          <w:szCs w:val="20"/>
+          <w:lang w:val="en-US"/>
+        </w:rPr>
+        <w:tab/>
+      </w:r>
+      <w:r>
+        <w:rPr>
+          <w:rFonts w:ascii="Consolas" w:hAnsi="Consolas" w:cs="Consolas"/>
+          <w:color w:val="000000"/>
+          <w:sz w:val="20"/>
+          <w:szCs w:val="20"/>
+          <w:lang w:val="en-US"/>
+        </w:rPr>
+        <w:tab/>
+      </w:r>
+      <w:proofErr w:type="spellStart"/>
+      <w:r>
+        <w:rPr>
+          <w:rFonts w:ascii="Consolas" w:hAnsi="Consolas" w:cs="Consolas"/>
+          <w:b/>
+          <w:bCs/>
+          <w:color w:val="7F0055"/>
+          <w:sz w:val="20"/>
+          <w:szCs w:val="20"/>
+        </w:rPr>
+        <w:t>if</w:t>
+      </w:r>
+      <w:proofErr w:type="spellEnd"/>
+      <w:r>
+        <w:rPr>
+          <w:rFonts w:ascii="Consolas" w:hAnsi="Consolas" w:cs="Consolas"/>
+          <w:color w:val="000000"/>
+          <w:sz w:val="20"/>
+          <w:szCs w:val="20"/>
+        </w:rPr>
+        <w:t xml:space="preserve"> (</w:t>
+      </w:r>
+      <w:proofErr w:type="spellStart"/>
+      <w:r>
+        <w:rPr>
+          <w:rFonts w:ascii="Consolas" w:hAnsi="Consolas" w:cs="Consolas"/>
+          <w:color w:val="6A3E3E"/>
+          <w:sz w:val="20"/>
+          <w:szCs w:val="20"/>
+        </w:rPr>
+        <w:t>respostaPrisioneiroB</w:t>
+      </w:r>
+      <w:proofErr w:type="spellEnd"/>
+      <w:r>
+        <w:rPr>
+          <w:rFonts w:ascii="Consolas" w:hAnsi="Consolas" w:cs="Consolas"/>
+          <w:color w:val="000000"/>
+          <w:sz w:val="20"/>
+          <w:szCs w:val="20"/>
+        </w:rPr>
+        <w:t xml:space="preserve"> == </w:t>
+      </w:r>
+      <w:proofErr w:type="spellStart"/>
+      <w:r>
+        <w:rPr>
+          <w:rFonts w:ascii="Consolas" w:hAnsi="Consolas" w:cs="Consolas"/>
+          <w:color w:val="000000"/>
+          <w:sz w:val="20"/>
+          <w:szCs w:val="20"/>
+        </w:rPr>
+        <w:t>Resposta.</w:t>
+      </w:r>
+      <w:r>
+        <w:rPr>
+          <w:rFonts w:ascii="Consolas" w:hAnsi="Consolas" w:cs="Consolas"/>
+          <w:b/>
+          <w:bCs/>
+          <w:i/>
+          <w:iCs/>
+          <w:color w:val="0000C0"/>
+          <w:sz w:val="20"/>
+          <w:szCs w:val="20"/>
+        </w:rPr>
+        <w:t>DELACAO</w:t>
+      </w:r>
+      <w:proofErr w:type="spellEnd"/>
+      <w:r>
+        <w:rPr>
+          <w:rFonts w:ascii="Consolas" w:hAnsi="Consolas" w:cs="Consolas"/>
+          <w:color w:val="000000"/>
+          <w:sz w:val="20"/>
+          <w:szCs w:val="20"/>
+        </w:rPr>
+        <w:t>) {</w:t>
+      </w:r>
+    </w:p>
+    <w:p>
+      <w:pPr>
+        <w:autoSpaceDE w:val="0"/>
+        <w:autoSpaceDN w:val="0"/>
+        <w:adjustRightInd w:val="0"/>
+        <w:spacing w:after="0" w:line="240" w:lineRule="auto"/>
+        <w:rPr>
+          <w:rFonts w:ascii="Consolas" w:hAnsi="Consolas" w:cs="Consolas"/>
+          <w:sz w:val="20"/>
+          <w:szCs w:val="20"/>
+        </w:rPr>
+      </w:pPr>
+      <w:r>
+        <w:rPr>
+          <w:rFonts w:ascii="Consolas" w:hAnsi="Consolas" w:cs="Consolas"/>
+          <w:color w:val="000000"/>
+          <w:sz w:val="20"/>
+          <w:szCs w:val="20"/>
+        </w:rPr>
+        <w:tab/>
+      </w:r>
+      <w:r>
+        <w:rPr>
+          <w:rFonts w:ascii="Consolas" w:hAnsi="Consolas" w:cs="Consolas"/>
+          <w:color w:val="000000"/>
+          <w:sz w:val="20"/>
+          <w:szCs w:val="20"/>
+        </w:rPr>
+        <w:tab/>
+      </w:r>
+      <w:r>
+        <w:rPr>
+          <w:rFonts w:ascii="Consolas" w:hAnsi="Consolas" w:cs="Consolas"/>
+          <w:color w:val="000000"/>
+          <w:sz w:val="20"/>
+          <w:szCs w:val="20"/>
+        </w:rPr>
+        <w:tab/>
+      </w:r>
+      <w:r>
+        <w:rPr>
+          <w:rFonts w:ascii="Consolas" w:hAnsi="Consolas" w:cs="Consolas"/>
+          <w:color w:val="000000"/>
+          <w:sz w:val="20"/>
+          <w:szCs w:val="20"/>
+        </w:rPr>
+        <w:tab/>
+      </w:r>
+      <w:proofErr w:type="spellStart"/>
+      <w:r>
+        <w:rPr>
+          <w:rFonts w:ascii="Consolas" w:hAnsi="Consolas" w:cs="Consolas"/>
+          <w:b/>
+          <w:bCs/>
+          <w:color w:val="7F0055"/>
+          <w:sz w:val="20"/>
+          <w:szCs w:val="20"/>
+        </w:rPr>
+        <w:t>return</w:t>
+      </w:r>
+      <w:proofErr w:type="spellEnd"/>
+      <w:r>
+        <w:rPr>
+          <w:rFonts w:ascii="Consolas" w:hAnsi="Consolas" w:cs="Consolas"/>
+          <w:color w:val="000000"/>
+          <w:sz w:val="20"/>
+          <w:szCs w:val="20"/>
+        </w:rPr>
+        <w:t xml:space="preserve"> </w:t>
+      </w:r>
+      <w:r>
+        <w:rPr>
+          <w:rFonts w:ascii="Consolas" w:hAnsi="Consolas" w:cs="Consolas"/>
+          <w:color w:val="0000C0"/>
+          <w:sz w:val="20"/>
+          <w:szCs w:val="20"/>
+        </w:rPr>
+        <w:t>PENA_CONDENACAO_INDIVIDUAL</w:t>
+      </w:r>
+      <w:r>
+        <w:rPr>
+          <w:rFonts w:ascii="Consolas" w:hAnsi="Consolas" w:cs="Consolas"/>
+          <w:color w:val="000000"/>
+          <w:sz w:val="20"/>
+          <w:szCs w:val="20"/>
+        </w:rPr>
+        <w:t>;</w:t>
+      </w:r>
+    </w:p>
+    <w:p>
+      <w:pPr>
+        <w:autoSpaceDE w:val="0"/>
+        <w:autoSpaceDN w:val="0"/>
+        <w:adjustRightInd w:val="0"/>
+        <w:spacing w:after="0" w:line="240" w:lineRule="auto"/>
+        <w:rPr>
+          <w:rFonts w:ascii="Consolas" w:hAnsi="Consolas" w:cs="Consolas"/>
+          <w:sz w:val="20"/>
+          <w:szCs w:val="20"/>
+        </w:rPr>
+      </w:pPr>
+      <w:r>
+        <w:rPr>
+          <w:rFonts w:ascii="Consolas" w:hAnsi="Consolas" w:cs="Consolas"/>
+          <w:color w:val="000000"/>
+          <w:sz w:val="20"/>
+          <w:szCs w:val="20"/>
+        </w:rPr>
+        <w:tab/>
+      </w:r>
+      <w:r>
+        <w:rPr>
+          <w:rFonts w:ascii="Consolas" w:hAnsi="Consolas" w:cs="Consolas"/>
+          <w:color w:val="000000"/>
+          <w:sz w:val="20"/>
+          <w:szCs w:val="20"/>
+        </w:rPr>
+        <w:tab/>
+      </w:r>
+      <w:r>
+        <w:rPr>
+          <w:rFonts w:ascii="Consolas" w:hAnsi="Consolas" w:cs="Consolas"/>
+          <w:color w:val="000000"/>
+          <w:sz w:val="20"/>
+          <w:szCs w:val="20"/>
+        </w:rPr>
+        <w:tab/>
+        <w:t xml:space="preserve">} </w:t>
+      </w:r>
+      <w:proofErr w:type="spellStart"/>
+      <w:r>
+        <w:rPr>
+          <w:rFonts w:ascii="Consolas" w:hAnsi="Consolas" w:cs="Consolas"/>
+          <w:b/>
+          <w:bCs/>
+          <w:color w:val="7F0055"/>
+          <w:sz w:val="20"/>
+          <w:szCs w:val="20"/>
+        </w:rPr>
+        <w:t>else</w:t>
+      </w:r>
+      <w:proofErr w:type="spellEnd"/>
+      <w:r>
+        <w:rPr>
+          <w:rFonts w:ascii="Consolas" w:hAnsi="Consolas" w:cs="Consolas"/>
+          <w:color w:val="000000"/>
+          <w:sz w:val="20"/>
+          <w:szCs w:val="20"/>
+        </w:rPr>
+        <w:t xml:space="preserve"> {</w:t>
+      </w:r>
+    </w:p>
+    <w:p>
+      <w:pPr>
+        <w:autoSpaceDE w:val="0"/>
+        <w:autoSpaceDN w:val="0"/>
+        <w:adjustRightInd w:val="0"/>
+        <w:spacing w:after="0" w:line="240" w:lineRule="auto"/>
+        <w:rPr>
+          <w:rFonts w:ascii="Consolas" w:hAnsi="Consolas" w:cs="Consolas"/>
+          <w:sz w:val="20"/>
+          <w:szCs w:val="20"/>
+        </w:rPr>
+      </w:pPr>
+      <w:r>
+        <w:rPr>
+          <w:rFonts w:ascii="Consolas" w:hAnsi="Consolas" w:cs="Consolas"/>
+          <w:color w:val="000000"/>
+          <w:sz w:val="20"/>
+          <w:szCs w:val="20"/>
+        </w:rPr>
+        <w:tab/>
+      </w:r>
+      <w:r>
+        <w:rPr>
+          <w:rFonts w:ascii="Consolas" w:hAnsi="Consolas" w:cs="Consolas"/>
+          <w:color w:val="000000"/>
+          <w:sz w:val="20"/>
+          <w:szCs w:val="20"/>
+        </w:rPr>
+        <w:tab/>
+      </w:r>
+      <w:r>
+        <w:rPr>
+          <w:rFonts w:ascii="Consolas" w:hAnsi="Consolas" w:cs="Consolas"/>
+          <w:color w:val="000000"/>
+          <w:sz w:val="20"/>
+          <w:szCs w:val="20"/>
+        </w:rPr>
+        <w:tab/>
+      </w:r>
+      <w:r>
+        <w:rPr>
+          <w:rFonts w:ascii="Consolas" w:hAnsi="Consolas" w:cs="Consolas"/>
+          <w:color w:val="000000"/>
+          <w:sz w:val="20"/>
+          <w:szCs w:val="20"/>
+        </w:rPr>
+        <w:tab/>
+      </w:r>
+      <w:proofErr w:type="spellStart"/>
+      <w:r>
+        <w:rPr>
+          <w:rFonts w:ascii="Consolas" w:hAnsi="Consolas" w:cs="Consolas"/>
+          <w:b/>
+          <w:bCs/>
+          <w:color w:val="7F0055"/>
+          <w:sz w:val="20"/>
+          <w:szCs w:val="20"/>
+        </w:rPr>
+        <w:t>return</w:t>
+      </w:r>
+      <w:proofErr w:type="spellEnd"/>
+      <w:r>
+        <w:rPr>
+          <w:rFonts w:ascii="Consolas" w:hAnsi="Consolas" w:cs="Consolas"/>
+          <w:color w:val="000000"/>
+          <w:sz w:val="20"/>
+          <w:szCs w:val="20"/>
+        </w:rPr>
+        <w:t xml:space="preserve"> </w:t>
+      </w:r>
+      <w:r>
+        <w:rPr>
+          <w:rFonts w:ascii="Consolas" w:hAnsi="Consolas" w:cs="Consolas"/>
+          <w:color w:val="0000C0"/>
+          <w:sz w:val="20"/>
+          <w:szCs w:val="20"/>
+        </w:rPr>
+        <w:t>PENA_CONDENACAO_CUMPLICES</w:t>
+      </w:r>
+      <w:r>
+        <w:rPr>
+          <w:rFonts w:ascii="Consolas" w:hAnsi="Consolas" w:cs="Consolas"/>
+          <w:color w:val="000000"/>
+          <w:sz w:val="20"/>
+          <w:szCs w:val="20"/>
+        </w:rPr>
+        <w:t>;</w:t>
+      </w:r>
+    </w:p>
+    <w:p>
+      <w:pPr>
+        <w:autoSpaceDE w:val="0"/>
+        <w:autoSpaceDN w:val="0"/>
+        <w:adjustRightInd w:val="0"/>
+        <w:spacing w:after="0" w:line="240" w:lineRule="auto"/>
+        <w:rPr>
+          <w:rFonts w:ascii="Consolas" w:hAnsi="Consolas" w:cs="Consolas"/>
+          <w:sz w:val="20"/>
+          <w:szCs w:val="20"/>
+        </w:rPr>
+      </w:pPr>
+      <w:r>
+        <w:rPr>
+          <w:rFonts w:ascii="Consolas" w:hAnsi="Consolas" w:cs="Consolas"/>
+          <w:color w:val="000000"/>
+          <w:sz w:val="20"/>
+          <w:szCs w:val="20"/>
+        </w:rPr>
+        <w:tab/>
+      </w:r>
+      <w:r>
+        <w:rPr>
+          <w:rFonts w:ascii="Consolas" w:hAnsi="Consolas" w:cs="Consolas"/>
+          <w:color w:val="000000"/>
+          <w:sz w:val="20"/>
+          <w:szCs w:val="20"/>
+        </w:rPr>
+        <w:tab/>
+      </w:r>
+      <w:r>
+        <w:rPr>
+          <w:rFonts w:ascii="Consolas" w:hAnsi="Consolas" w:cs="Consolas"/>
+          <w:color w:val="000000"/>
+          <w:sz w:val="20"/>
+          <w:szCs w:val="20"/>
+        </w:rPr>
+        <w:tab/>
+        <w:t>}</w:t>
+      </w:r>
+    </w:p>
+    <w:p>
+      <w:pPr>
+        <w:autoSpaceDE w:val="0"/>
+        <w:autoSpaceDN w:val="0"/>
+        <w:adjustRightInd w:val="0"/>
+        <w:spacing w:after="0" w:line="240" w:lineRule="auto"/>
+        <w:rPr>
+          <w:rFonts w:ascii="Consolas" w:hAnsi="Consolas" w:cs="Consolas"/>
+          <w:sz w:val="20"/>
+          <w:szCs w:val="20"/>
+        </w:rPr>
+      </w:pPr>
+      <w:r>
+        <w:rPr>
+          <w:rFonts w:ascii="Consolas" w:hAnsi="Consolas" w:cs="Consolas"/>
+          <w:color w:val="000000"/>
+          <w:sz w:val="20"/>
+          <w:szCs w:val="20"/>
+        </w:rPr>
+        <w:tab/>
+      </w:r>
+      <w:r>
+        <w:rPr>
+          <w:rFonts w:ascii="Consolas" w:hAnsi="Consolas" w:cs="Consolas"/>
+          <w:color w:val="000000"/>
+          <w:sz w:val="20"/>
+          <w:szCs w:val="20"/>
+        </w:rPr>
+        <w:tab/>
+        <w:t>}</w:t>
+      </w:r>
+    </w:p>
+    <w:p>
+      <w:pPr>
+        <w:autoSpaceDE w:val="0"/>
+        <w:autoSpaceDN w:val="0"/>
+        <w:adjustRightInd w:val="0"/>
+        <w:spacing w:after="0" w:line="240" w:lineRule="auto"/>
+        <w:rPr>
+          <w:rFonts w:ascii="Consolas" w:hAnsi="Consolas" w:cs="Consolas"/>
+          <w:sz w:val="20"/>
+          <w:szCs w:val="20"/>
+        </w:rPr>
+      </w:pPr>
+      <w:r>
+        <w:rPr>
+          <w:rFonts w:ascii="Consolas" w:hAnsi="Consolas" w:cs="Consolas"/>
+          <w:color w:val="000000"/>
+          <w:sz w:val="20"/>
+          <w:szCs w:val="20"/>
+        </w:rPr>
+        <w:tab/>
+        <w:t>}</w:t>
+      </w:r>
+    </w:p>
+    <w:p>
+      <w:pPr>
+        <w:autoSpaceDE w:val="0"/>
+        <w:autoSpaceDN w:val="0"/>
+        <w:adjustRightInd w:val="0"/>
+        <w:spacing w:after="0" w:line="240" w:lineRule="auto"/>
+        <w:rPr>
+          <w:rFonts w:ascii="Consolas" w:hAnsi="Consolas" w:cs="Consolas"/>
+          <w:sz w:val="20"/>
+          <w:szCs w:val="20"/>
+        </w:rPr>
+      </w:pPr>
+      <w:r>
+        <w:rPr>
+          <w:rFonts w:ascii="Consolas" w:hAnsi="Consolas" w:cs="Consolas"/>
+          <w:color w:val="000000"/>
+          <w:sz w:val="20"/>
+          <w:szCs w:val="20"/>
+        </w:rPr>
+        <w:t>}</w:t>
+      </w:r>
+    </w:p>
+    <w:p>
+      <w:pPr>
+        <w:rPr>
+          <w:rFonts w:ascii="Arial Black" w:hAnsi="Arial Black"/>
+        </w:rPr>
+      </w:pPr>
+    </w:p>
+    <w:p>
+      <w:pPr>
+        <w:autoSpaceDE w:val="0"/>
+        <w:autoSpaceDN w:val="0"/>
+        <w:adjustRightInd w:val="0"/>
+        <w:spacing w:after="0" w:line="240" w:lineRule="auto"/>
+        <w:rPr>
+          <w:rFonts w:ascii="Consolas" w:hAnsi="Consolas" w:cs="Consolas"/>
+          <w:sz w:val="20"/>
+          <w:szCs w:val="20"/>
+        </w:rPr>
+      </w:pPr>
+      <w:proofErr w:type="spellStart"/>
+      <w:r>
+        <w:rPr>
+          <w:rFonts w:ascii="Consolas" w:hAnsi="Consolas" w:cs="Consolas"/>
+          <w:b/>
+          <w:bCs/>
+          <w:color w:val="7F0055"/>
+          <w:sz w:val="20"/>
+          <w:szCs w:val="20"/>
+        </w:rPr>
+        <w:t>public</w:t>
+      </w:r>
+      <w:proofErr w:type="spellEnd"/>
+      <w:r>
+        <w:rPr>
+          <w:rFonts w:ascii="Consolas" w:hAnsi="Consolas" w:cs="Consolas"/>
+          <w:color w:val="000000"/>
+          <w:sz w:val="20"/>
+          <w:szCs w:val="20"/>
+        </w:rPr>
+        <w:t xml:space="preserve"> </w:t>
+      </w:r>
+      <w:proofErr w:type="spellStart"/>
+      <w:r>
+        <w:rPr>
+          <w:rFonts w:ascii="Consolas" w:hAnsi="Consolas" w:cs="Consolas"/>
+          <w:b/>
+          <w:bCs/>
+          <w:color w:val="7F0055"/>
+          <w:sz w:val="20"/>
+          <w:szCs w:val="20"/>
+        </w:rPr>
+        <w:t>class</w:t>
+      </w:r>
+      <w:proofErr w:type="spellEnd"/>
+      <w:r>
+        <w:rPr>
+          <w:rFonts w:ascii="Consolas" w:hAnsi="Consolas" w:cs="Consolas"/>
+          <w:color w:val="000000"/>
+          <w:sz w:val="20"/>
+          <w:szCs w:val="20"/>
+        </w:rPr>
+        <w:t xml:space="preserve"> </w:t>
+      </w:r>
+      <w:proofErr w:type="spellStart"/>
+      <w:r>
+        <w:rPr>
+          <w:rFonts w:ascii="Consolas" w:hAnsi="Consolas" w:cs="Consolas"/>
+          <w:color w:val="000000"/>
+          <w:sz w:val="20"/>
+          <w:szCs w:val="20"/>
+        </w:rPr>
+        <w:t>TesteJulgamento</w:t>
+      </w:r>
+      <w:proofErr w:type="spellEnd"/>
+      <w:r>
+        <w:rPr>
+          <w:rFonts w:ascii="Consolas" w:hAnsi="Consolas" w:cs="Consolas"/>
+          <w:color w:val="000000"/>
+          <w:sz w:val="20"/>
+          <w:szCs w:val="20"/>
+        </w:rPr>
+        <w:t xml:space="preserve"> {</w:t>
+      </w:r>
+    </w:p>
+    <w:p>
+      <w:pPr>
+        <w:autoSpaceDE w:val="0"/>
+        <w:autoSpaceDN w:val="0"/>
+        <w:adjustRightInd w:val="0"/>
+        <w:spacing w:after="0" w:line="240" w:lineRule="auto"/>
+        <w:rPr>
+          <w:rFonts w:ascii="Consolas" w:hAnsi="Consolas" w:cs="Consolas"/>
+          <w:sz w:val="20"/>
+          <w:szCs w:val="20"/>
+        </w:rPr>
+      </w:pPr>
+    </w:p>
+    <w:p>
+      <w:pPr>
+        <w:autoSpaceDE w:val="0"/>
+        <w:autoSpaceDN w:val="0"/>
+        <w:adjustRightInd w:val="0"/>
+        <w:spacing w:after="0" w:line="240" w:lineRule="auto"/>
+        <w:rPr>
+          <w:rFonts w:ascii="Consolas" w:hAnsi="Consolas" w:cs="Consolas"/>
+          <w:sz w:val="20"/>
+          <w:szCs w:val="20"/>
+        </w:rPr>
+      </w:pPr>
+      <w:r>
+        <w:rPr>
+          <w:rFonts w:ascii="Consolas" w:hAnsi="Consolas" w:cs="Consolas"/>
+          <w:color w:val="000000"/>
+          <w:sz w:val="20"/>
+          <w:szCs w:val="20"/>
+        </w:rPr>
+        <w:tab/>
+      </w:r>
+      <w:r>
+        <w:rPr>
+          <w:rFonts w:ascii="Consolas" w:hAnsi="Consolas" w:cs="Consolas"/>
+          <w:color w:val="646464"/>
+          <w:sz w:val="20"/>
+          <w:szCs w:val="20"/>
+        </w:rPr>
+        <w:t>@Test</w:t>
+      </w:r>
+    </w:p>
+    <w:p>
+      <w:pPr>
+        <w:autoSpaceDE w:val="0"/>
+        <w:autoSpaceDN w:val="0"/>
+        <w:adjustRightInd w:val="0"/>
+        <w:spacing w:after="0" w:line="240" w:lineRule="auto"/>
+        <w:rPr>
+          <w:rFonts w:ascii="Consolas" w:hAnsi="Consolas" w:cs="Consolas"/>
+          <w:sz w:val="20"/>
+          <w:szCs w:val="20"/>
+        </w:rPr>
+      </w:pPr>
+      <w:r>
+        <w:rPr>
+          <w:rFonts w:ascii="Consolas" w:hAnsi="Consolas" w:cs="Consolas"/>
+          <w:color w:val="000000"/>
+          <w:sz w:val="20"/>
+          <w:szCs w:val="20"/>
+        </w:rPr>
+        <w:tab/>
+      </w:r>
+      <w:proofErr w:type="spellStart"/>
+      <w:r>
+        <w:rPr>
+          <w:rFonts w:ascii="Consolas" w:hAnsi="Consolas" w:cs="Consolas"/>
+          <w:b/>
+          <w:bCs/>
+          <w:color w:val="7F0055"/>
+          <w:sz w:val="20"/>
+          <w:szCs w:val="20"/>
+        </w:rPr>
+        <w:t>public</w:t>
+      </w:r>
+      <w:proofErr w:type="spellEnd"/>
+      <w:r>
+        <w:rPr>
+          <w:rFonts w:ascii="Consolas" w:hAnsi="Consolas" w:cs="Consolas"/>
+          <w:color w:val="000000"/>
+          <w:sz w:val="20"/>
+          <w:szCs w:val="20"/>
+        </w:rPr>
+        <w:t xml:space="preserve"> </w:t>
+      </w:r>
+      <w:proofErr w:type="spellStart"/>
+      <w:r>
+        <w:rPr>
+          <w:rFonts w:ascii="Consolas" w:hAnsi="Consolas" w:cs="Consolas"/>
+          <w:b/>
+          <w:bCs/>
+          <w:color w:val="7F0055"/>
+          <w:sz w:val="20"/>
+          <w:szCs w:val="20"/>
+        </w:rPr>
+        <w:t>void</w:t>
+      </w:r>
+      <w:proofErr w:type="spellEnd"/>
+      <w:r>
+        <w:rPr>
+          <w:rFonts w:ascii="Consolas" w:hAnsi="Consolas" w:cs="Consolas"/>
+          <w:color w:val="000000"/>
+          <w:sz w:val="20"/>
+          <w:szCs w:val="20"/>
+        </w:rPr>
+        <w:t xml:space="preserve"> </w:t>
+      </w:r>
+      <w:proofErr w:type="spellStart"/>
+      <w:proofErr w:type="gramStart"/>
+      <w:r>
+        <w:rPr>
+          <w:rFonts w:ascii="Consolas" w:hAnsi="Consolas" w:cs="Consolas"/>
+          <w:color w:val="000000"/>
+          <w:sz w:val="20"/>
+          <w:szCs w:val="20"/>
+        </w:rPr>
+        <w:t>testaPrisioneiroInocente</w:t>
+      </w:r>
+      <w:proofErr w:type="spellEnd"/>
+      <w:r>
+        <w:rPr>
+          <w:rFonts w:ascii="Consolas" w:hAnsi="Consolas" w:cs="Consolas"/>
+          <w:color w:val="000000"/>
+          <w:sz w:val="20"/>
+          <w:szCs w:val="20"/>
+        </w:rPr>
+        <w:t>(</w:t>
+      </w:r>
+      <w:proofErr w:type="gramEnd"/>
+      <w:r>
+        <w:rPr>
+          <w:rFonts w:ascii="Consolas" w:hAnsi="Consolas" w:cs="Consolas"/>
+          <w:color w:val="000000"/>
+          <w:sz w:val="20"/>
+          <w:szCs w:val="20"/>
+        </w:rPr>
+        <w:t>) {</w:t>
+      </w:r>
+    </w:p>
+    <w:p>
+      <w:pPr>
+        <w:autoSpaceDE w:val="0"/>
+        <w:autoSpaceDN w:val="0"/>
+        <w:adjustRightInd w:val="0"/>
+        <w:spacing w:after="0" w:line="240" w:lineRule="auto"/>
+        <w:rPr>
+          <w:rFonts w:ascii="Consolas" w:hAnsi="Consolas" w:cs="Consolas"/>
+          <w:sz w:val="20"/>
+          <w:szCs w:val="20"/>
+        </w:rPr>
+      </w:pPr>
+      <w:r>
+        <w:rPr>
+          <w:rFonts w:ascii="Consolas" w:hAnsi="Consolas" w:cs="Consolas"/>
+          <w:color w:val="000000"/>
+          <w:sz w:val="20"/>
+          <w:szCs w:val="20"/>
+        </w:rPr>
+        <w:tab/>
+      </w:r>
+      <w:r>
+        <w:rPr>
+          <w:rFonts w:ascii="Consolas" w:hAnsi="Consolas" w:cs="Consolas"/>
+          <w:color w:val="000000"/>
+          <w:sz w:val="20"/>
+          <w:szCs w:val="20"/>
+        </w:rPr>
+        <w:tab/>
+        <w:t xml:space="preserve">Resposta </w:t>
+      </w:r>
+      <w:proofErr w:type="spellStart"/>
+      <w:r>
+        <w:rPr>
+          <w:rFonts w:ascii="Consolas" w:hAnsi="Consolas" w:cs="Consolas"/>
+          <w:color w:val="6A3E3E"/>
+          <w:sz w:val="20"/>
+          <w:szCs w:val="20"/>
+        </w:rPr>
+        <w:t>respostaA</w:t>
+      </w:r>
+      <w:proofErr w:type="spellEnd"/>
+      <w:r>
+        <w:rPr>
+          <w:rFonts w:ascii="Consolas" w:hAnsi="Consolas" w:cs="Consolas"/>
+          <w:color w:val="000000"/>
+          <w:sz w:val="20"/>
+          <w:szCs w:val="20"/>
+        </w:rPr>
+        <w:t xml:space="preserve"> = </w:t>
+      </w:r>
+      <w:proofErr w:type="spellStart"/>
+      <w:r>
+        <w:rPr>
+          <w:rFonts w:ascii="Consolas" w:hAnsi="Consolas" w:cs="Consolas"/>
+          <w:color w:val="000000"/>
+          <w:sz w:val="20"/>
+          <w:szCs w:val="20"/>
+        </w:rPr>
+        <w:t>Resposta.</w:t>
+      </w:r>
+      <w:r>
+        <w:rPr>
+          <w:rFonts w:ascii="Consolas" w:hAnsi="Consolas" w:cs="Consolas"/>
+          <w:b/>
+          <w:bCs/>
+          <w:i/>
+          <w:iCs/>
+          <w:color w:val="0000C0"/>
+          <w:sz w:val="20"/>
+          <w:szCs w:val="20"/>
+        </w:rPr>
+        <w:t>DELACAO</w:t>
+      </w:r>
+      <w:proofErr w:type="spellEnd"/>
+      <w:r>
+        <w:rPr>
+          <w:rFonts w:ascii="Consolas" w:hAnsi="Consolas" w:cs="Consolas"/>
+          <w:color w:val="000000"/>
+          <w:sz w:val="20"/>
+          <w:szCs w:val="20"/>
+        </w:rPr>
+        <w:t>;</w:t>
+      </w:r>
+    </w:p>
+    <w:p>
+      <w:pPr>
+        <w:autoSpaceDE w:val="0"/>
+        <w:autoSpaceDN w:val="0"/>
+        <w:adjustRightInd w:val="0"/>
+        <w:spacing w:after="0" w:line="240" w:lineRule="auto"/>
+        <w:rPr>
+          <w:rFonts w:ascii="Consolas" w:hAnsi="Consolas" w:cs="Consolas"/>
+          <w:sz w:val="20"/>
+          <w:szCs w:val="20"/>
+        </w:rPr>
+      </w:pPr>
+      <w:r>
+        <w:rPr>
+          <w:rFonts w:ascii="Consolas" w:hAnsi="Consolas" w:cs="Consolas"/>
+          <w:color w:val="000000"/>
+          <w:sz w:val="20"/>
+          <w:szCs w:val="20"/>
+        </w:rPr>
+        <w:tab/>
+      </w:r>
+      <w:r>
+        <w:rPr>
+          <w:rFonts w:ascii="Consolas" w:hAnsi="Consolas" w:cs="Consolas"/>
+          <w:color w:val="000000"/>
+          <w:sz w:val="20"/>
+          <w:szCs w:val="20"/>
+        </w:rPr>
+        <w:tab/>
+        <w:t xml:space="preserve">Resposta </w:t>
+      </w:r>
+      <w:proofErr w:type="spellStart"/>
+      <w:r>
+        <w:rPr>
+          <w:rFonts w:ascii="Consolas" w:hAnsi="Consolas" w:cs="Consolas"/>
+          <w:color w:val="6A3E3E"/>
+          <w:sz w:val="20"/>
+          <w:szCs w:val="20"/>
+        </w:rPr>
+        <w:t>respostaB</w:t>
+      </w:r>
+      <w:proofErr w:type="spellEnd"/>
+      <w:r>
+        <w:rPr>
+          <w:rFonts w:ascii="Consolas" w:hAnsi="Consolas" w:cs="Consolas"/>
+          <w:color w:val="000000"/>
+          <w:sz w:val="20"/>
+          <w:szCs w:val="20"/>
+        </w:rPr>
+        <w:t xml:space="preserve"> = </w:t>
+      </w:r>
+      <w:proofErr w:type="spellStart"/>
+      <w:r>
+        <w:rPr>
+          <w:rFonts w:ascii="Consolas" w:hAnsi="Consolas" w:cs="Consolas"/>
+          <w:color w:val="000000"/>
+          <w:sz w:val="20"/>
+          <w:szCs w:val="20"/>
+        </w:rPr>
+        <w:t>Resposta.</w:t>
+      </w:r>
+      <w:r>
+        <w:rPr>
+          <w:rFonts w:ascii="Consolas" w:hAnsi="Consolas" w:cs="Consolas"/>
+          <w:b/>
+          <w:bCs/>
+          <w:i/>
+          <w:iCs/>
+          <w:color w:val="0000C0"/>
+          <w:sz w:val="20"/>
+          <w:szCs w:val="20"/>
+        </w:rPr>
+        <w:t>INOCENTE</w:t>
+      </w:r>
+      <w:proofErr w:type="spellEnd"/>
+      <w:r>
+        <w:rPr>
+          <w:rFonts w:ascii="Consolas" w:hAnsi="Consolas" w:cs="Consolas"/>
+          <w:color w:val="000000"/>
+          <w:sz w:val="20"/>
+          <w:szCs w:val="20"/>
+        </w:rPr>
+        <w:t>;</w:t>
+      </w:r>
+    </w:p>
+    <w:p>
+      <w:pPr>
+        <w:autoSpaceDE w:val="0"/>
+        <w:autoSpaceDN w:val="0"/>
+        <w:adjustRightInd w:val="0"/>
+        <w:spacing w:after="0" w:line="240" w:lineRule="auto"/>
+        <w:rPr>
+          <w:rFonts w:ascii="Consolas" w:hAnsi="Consolas" w:cs="Consolas"/>
+          <w:sz w:val="20"/>
+          <w:szCs w:val="20"/>
+        </w:rPr>
+      </w:pPr>
+    </w:p>
+    <w:p>
+      <w:pPr>
+        <w:autoSpaceDE w:val="0"/>
+        <w:autoSpaceDN w:val="0"/>
+        <w:adjustRightInd w:val="0"/>
+        <w:spacing w:after="0" w:line="240" w:lineRule="auto"/>
+        <w:rPr>
+          <w:rFonts w:ascii="Consolas" w:hAnsi="Consolas" w:cs="Consolas"/>
+          <w:sz w:val="20"/>
+          <w:szCs w:val="20"/>
+        </w:rPr>
+      </w:pPr>
+      <w:r>
+        <w:rPr>
+          <w:rFonts w:ascii="Consolas" w:hAnsi="Consolas" w:cs="Consolas"/>
+          <w:color w:val="000000"/>
+          <w:sz w:val="20"/>
+          <w:szCs w:val="20"/>
+        </w:rPr>
+        <w:tab/>
+      </w:r>
+      <w:r>
+        <w:rPr>
+          <w:rFonts w:ascii="Consolas" w:hAnsi="Consolas" w:cs="Consolas"/>
+          <w:color w:val="000000"/>
+          <w:sz w:val="20"/>
+          <w:szCs w:val="20"/>
+        </w:rPr>
+        <w:tab/>
+      </w:r>
+      <w:proofErr w:type="spellStart"/>
+      <w:r>
+        <w:rPr>
+          <w:rFonts w:ascii="Consolas" w:hAnsi="Consolas" w:cs="Consolas"/>
+          <w:color w:val="000000"/>
+          <w:sz w:val="20"/>
+          <w:szCs w:val="20"/>
+        </w:rPr>
+        <w:t>JulgamentoPrisioneiro</w:t>
+      </w:r>
+      <w:proofErr w:type="spellEnd"/>
+      <w:r>
+        <w:rPr>
+          <w:rFonts w:ascii="Consolas" w:hAnsi="Consolas" w:cs="Consolas"/>
+          <w:color w:val="000000"/>
+          <w:sz w:val="20"/>
+          <w:szCs w:val="20"/>
+        </w:rPr>
+        <w:t xml:space="preserve"> </w:t>
+      </w:r>
+      <w:r>
+        <w:rPr>
+          <w:rFonts w:ascii="Consolas" w:hAnsi="Consolas" w:cs="Consolas"/>
+          <w:color w:val="6A3E3E"/>
+          <w:sz w:val="20"/>
+          <w:szCs w:val="20"/>
+        </w:rPr>
+        <w:t>prisioneiro</w:t>
+      </w:r>
+      <w:r>
+        <w:rPr>
+          <w:rFonts w:ascii="Consolas" w:hAnsi="Consolas" w:cs="Consolas"/>
+          <w:color w:val="000000"/>
+          <w:sz w:val="20"/>
+          <w:szCs w:val="20"/>
+        </w:rPr>
+        <w:t xml:space="preserve"> = </w:t>
+      </w:r>
+      <w:r>
+        <w:rPr>
+          <w:rFonts w:ascii="Consolas" w:hAnsi="Consolas" w:cs="Consolas"/>
+          <w:b/>
+          <w:bCs/>
+          <w:color w:val="7F0055"/>
+          <w:sz w:val="20"/>
+          <w:szCs w:val="20"/>
+        </w:rPr>
+        <w:t>new</w:t>
+      </w:r>
+      <w:r>
+        <w:rPr>
+          <w:rFonts w:ascii="Consolas" w:hAnsi="Consolas" w:cs="Consolas"/>
+          <w:color w:val="000000"/>
+          <w:sz w:val="20"/>
+          <w:szCs w:val="20"/>
+        </w:rPr>
+        <w:t xml:space="preserve"> </w:t>
+      </w:r>
+      <w:proofErr w:type="spellStart"/>
+      <w:proofErr w:type="gramStart"/>
+      <w:r>
+        <w:rPr>
+          <w:rFonts w:ascii="Consolas" w:hAnsi="Consolas" w:cs="Consolas"/>
+          <w:color w:val="000000"/>
+          <w:sz w:val="20"/>
+          <w:szCs w:val="20"/>
+        </w:rPr>
+        <w:t>JulgamentoPrisioneiro</w:t>
+      </w:r>
+      <w:proofErr w:type="spellEnd"/>
+      <w:r>
+        <w:rPr>
+          <w:rFonts w:ascii="Consolas" w:hAnsi="Consolas" w:cs="Consolas"/>
+          <w:color w:val="000000"/>
+          <w:sz w:val="20"/>
+          <w:szCs w:val="20"/>
+        </w:rPr>
+        <w:t>(</w:t>
+      </w:r>
+      <w:proofErr w:type="gramEnd"/>
+      <w:r>
+        <w:rPr>
+          <w:rFonts w:ascii="Consolas" w:hAnsi="Consolas" w:cs="Consolas"/>
+          <w:color w:val="000000"/>
+          <w:sz w:val="20"/>
+          <w:szCs w:val="20"/>
+        </w:rPr>
+        <w:t>);</w:t>
+      </w:r>
+    </w:p>
+    <w:p>
+      <w:pPr>
+        <w:autoSpaceDE w:val="0"/>
+        <w:autoSpaceDN w:val="0"/>
+        <w:adjustRightInd w:val="0"/>
+        <w:spacing w:after="0" w:line="240" w:lineRule="auto"/>
+        <w:rPr>
+          <w:rFonts w:ascii="Consolas" w:hAnsi="Consolas" w:cs="Consolas"/>
+          <w:sz w:val="20"/>
+          <w:szCs w:val="20"/>
+        </w:rPr>
+      </w:pPr>
+      <w:r>
+        <w:rPr>
+          <w:rFonts w:ascii="Consolas" w:hAnsi="Consolas" w:cs="Consolas"/>
+          <w:color w:val="000000"/>
+          <w:sz w:val="20"/>
+          <w:szCs w:val="20"/>
+        </w:rPr>
+        <w:tab/>
+      </w:r>
+      <w:r>
+        <w:rPr>
+          <w:rFonts w:ascii="Consolas" w:hAnsi="Consolas" w:cs="Consolas"/>
+          <w:color w:val="000000"/>
+          <w:sz w:val="20"/>
+          <w:szCs w:val="20"/>
+        </w:rPr>
+        <w:tab/>
+      </w:r>
+      <w:proofErr w:type="spellStart"/>
+      <w:proofErr w:type="gramStart"/>
+      <w:r>
+        <w:rPr>
+          <w:rFonts w:ascii="Consolas" w:hAnsi="Consolas" w:cs="Consolas"/>
+          <w:i/>
+          <w:iCs/>
+          <w:color w:val="000000"/>
+          <w:sz w:val="20"/>
+          <w:szCs w:val="20"/>
+        </w:rPr>
+        <w:t>assertEquals</w:t>
+      </w:r>
+      <w:proofErr w:type="spellEnd"/>
+      <w:r>
+        <w:rPr>
+          <w:rFonts w:ascii="Consolas" w:hAnsi="Consolas" w:cs="Consolas"/>
+          <w:color w:val="000000"/>
+          <w:sz w:val="20"/>
+          <w:szCs w:val="20"/>
+        </w:rPr>
+        <w:t>(</w:t>
+      </w:r>
+      <w:proofErr w:type="gramEnd"/>
+      <w:r>
+        <w:rPr>
+          <w:rFonts w:ascii="Consolas" w:hAnsi="Consolas" w:cs="Consolas"/>
+          <w:color w:val="000000"/>
+          <w:sz w:val="20"/>
+          <w:szCs w:val="20"/>
+        </w:rPr>
+        <w:t xml:space="preserve">10, </w:t>
+      </w:r>
+      <w:proofErr w:type="spellStart"/>
+      <w:r>
+        <w:rPr>
+          <w:rFonts w:ascii="Consolas" w:hAnsi="Consolas" w:cs="Consolas"/>
+          <w:color w:val="6A3E3E"/>
+          <w:sz w:val="20"/>
+          <w:szCs w:val="20"/>
+        </w:rPr>
+        <w:t>prisioneiro</w:t>
+      </w:r>
+      <w:r>
+        <w:rPr>
+          <w:rFonts w:ascii="Consolas" w:hAnsi="Consolas" w:cs="Consolas"/>
+          <w:color w:val="000000"/>
+          <w:sz w:val="20"/>
+          <w:szCs w:val="20"/>
+        </w:rPr>
+        <w:t>.calculaPena</w:t>
+      </w:r>
+      <w:proofErr w:type="spellEnd"/>
+      <w:r>
+        <w:rPr>
+          <w:rFonts w:ascii="Consolas" w:hAnsi="Consolas" w:cs="Consolas"/>
+          <w:color w:val="000000"/>
+          <w:sz w:val="20"/>
+          <w:szCs w:val="20"/>
+        </w:rPr>
+        <w:t>(</w:t>
+      </w:r>
+      <w:proofErr w:type="spellStart"/>
+      <w:r>
+        <w:rPr>
+          <w:rFonts w:ascii="Consolas" w:hAnsi="Consolas" w:cs="Consolas"/>
+          <w:color w:val="6A3E3E"/>
+          <w:sz w:val="20"/>
+          <w:szCs w:val="20"/>
+        </w:rPr>
+        <w:t>respostaA</w:t>
+      </w:r>
+      <w:proofErr w:type="spellEnd"/>
+      <w:r>
+        <w:rPr>
+          <w:rFonts w:ascii="Consolas" w:hAnsi="Consolas" w:cs="Consolas"/>
+          <w:color w:val="000000"/>
+          <w:sz w:val="20"/>
+          <w:szCs w:val="20"/>
+        </w:rPr>
+        <w:t xml:space="preserve">, </w:t>
+      </w:r>
+      <w:proofErr w:type="spellStart"/>
+      <w:r>
+        <w:rPr>
+          <w:rFonts w:ascii="Consolas" w:hAnsi="Consolas" w:cs="Consolas"/>
+          <w:color w:val="6A3E3E"/>
+          <w:sz w:val="20"/>
+          <w:szCs w:val="20"/>
+        </w:rPr>
+        <w:t>respostaB</w:t>
+      </w:r>
+      <w:proofErr w:type="spellEnd"/>
+      <w:r>
+        <w:rPr>
+          <w:rFonts w:ascii="Consolas" w:hAnsi="Consolas" w:cs="Consolas"/>
+          <w:color w:val="000000"/>
+          <w:sz w:val="20"/>
+          <w:szCs w:val="20"/>
+        </w:rPr>
+        <w:t>));</w:t>
+      </w:r>
+    </w:p>
+    <w:p>
+      <w:pPr>
+        <w:autoSpaceDE w:val="0"/>
+        <w:autoSpaceDN w:val="0"/>
+        <w:adjustRightInd w:val="0"/>
+        <w:spacing w:after="0" w:line="240" w:lineRule="auto"/>
+        <w:rPr>
+          <w:rFonts w:ascii="Consolas" w:hAnsi="Consolas" w:cs="Consolas"/>
+          <w:sz w:val="20"/>
+          <w:szCs w:val="20"/>
+        </w:rPr>
+      </w:pPr>
+      <w:r>
+        <w:rPr>
+          <w:rFonts w:ascii="Consolas" w:hAnsi="Consolas" w:cs="Consolas"/>
+          <w:color w:val="000000"/>
+          <w:sz w:val="20"/>
+          <w:szCs w:val="20"/>
+        </w:rPr>
+        <w:tab/>
+        <w:t>}</w:t>
+      </w:r>
+    </w:p>
+    <w:p>
+      <w:pPr>
+        <w:autoSpaceDE w:val="0"/>
+        <w:autoSpaceDN w:val="0"/>
+        <w:adjustRightInd w:val="0"/>
+        <w:spacing w:after="0" w:line="240" w:lineRule="auto"/>
+        <w:rPr>
+          <w:rFonts w:ascii="Consolas" w:hAnsi="Consolas" w:cs="Consolas"/>
+          <w:sz w:val="20"/>
+          <w:szCs w:val="20"/>
+        </w:rPr>
+      </w:pPr>
+    </w:p>
+    <w:p>
+      <w:pPr>
+        <w:autoSpaceDE w:val="0"/>
+        <w:autoSpaceDN w:val="0"/>
+        <w:adjustRightInd w:val="0"/>
+        <w:spacing w:after="0" w:line="240" w:lineRule="auto"/>
+        <w:rPr>
+          <w:rFonts w:ascii="Consolas" w:hAnsi="Consolas" w:cs="Consolas"/>
+          <w:sz w:val="20"/>
+          <w:szCs w:val="20"/>
+        </w:rPr>
+      </w:pPr>
+      <w:r>
+        <w:rPr>
+          <w:rFonts w:ascii="Consolas" w:hAnsi="Consolas" w:cs="Consolas"/>
+          <w:color w:val="000000"/>
+          <w:sz w:val="20"/>
+          <w:szCs w:val="20"/>
+        </w:rPr>
+        <w:tab/>
+      </w:r>
+      <w:r>
+        <w:rPr>
+          <w:rFonts w:ascii="Consolas" w:hAnsi="Consolas" w:cs="Consolas"/>
+          <w:color w:val="646464"/>
+          <w:sz w:val="20"/>
+          <w:szCs w:val="20"/>
+        </w:rPr>
+        <w:t>@Test</w:t>
+      </w:r>
+    </w:p>
+    <w:p>
+      <w:pPr>
+        <w:autoSpaceDE w:val="0"/>
+        <w:autoSpaceDN w:val="0"/>
+        <w:adjustRightInd w:val="0"/>
+        <w:spacing w:after="0" w:line="240" w:lineRule="auto"/>
+        <w:rPr>
+          <w:rFonts w:ascii="Consolas" w:hAnsi="Consolas" w:cs="Consolas"/>
+          <w:sz w:val="20"/>
+          <w:szCs w:val="20"/>
+        </w:rPr>
+      </w:pPr>
+      <w:r>
+        <w:rPr>
+          <w:rFonts w:ascii="Consolas" w:hAnsi="Consolas" w:cs="Consolas"/>
+          <w:color w:val="000000"/>
+          <w:sz w:val="20"/>
+          <w:szCs w:val="20"/>
+        </w:rPr>
+        <w:tab/>
+      </w:r>
+      <w:proofErr w:type="spellStart"/>
+      <w:r>
+        <w:rPr>
+          <w:rFonts w:ascii="Consolas" w:hAnsi="Consolas" w:cs="Consolas"/>
+          <w:b/>
+          <w:bCs/>
+          <w:color w:val="7F0055"/>
+          <w:sz w:val="20"/>
+          <w:szCs w:val="20"/>
+        </w:rPr>
+        <w:t>public</w:t>
+      </w:r>
+      <w:proofErr w:type="spellEnd"/>
+      <w:r>
+        <w:rPr>
+          <w:rFonts w:ascii="Consolas" w:hAnsi="Consolas" w:cs="Consolas"/>
+          <w:color w:val="000000"/>
+          <w:sz w:val="20"/>
+          <w:szCs w:val="20"/>
+        </w:rPr>
+        <w:t xml:space="preserve"> </w:t>
+      </w:r>
+      <w:proofErr w:type="spellStart"/>
+      <w:r>
+        <w:rPr>
+          <w:rFonts w:ascii="Consolas" w:hAnsi="Consolas" w:cs="Consolas"/>
+          <w:b/>
+          <w:bCs/>
+          <w:color w:val="7F0055"/>
+          <w:sz w:val="20"/>
+          <w:szCs w:val="20"/>
+        </w:rPr>
+        <w:t>void</w:t>
+      </w:r>
+      <w:proofErr w:type="spellEnd"/>
+      <w:r>
+        <w:rPr>
+          <w:rFonts w:ascii="Consolas" w:hAnsi="Consolas" w:cs="Consolas"/>
+          <w:color w:val="000000"/>
+          <w:sz w:val="20"/>
+          <w:szCs w:val="20"/>
+        </w:rPr>
+        <w:t xml:space="preserve"> </w:t>
+      </w:r>
+      <w:proofErr w:type="spellStart"/>
+      <w:proofErr w:type="gramStart"/>
+      <w:r>
+        <w:rPr>
+          <w:rFonts w:ascii="Consolas" w:hAnsi="Consolas" w:cs="Consolas"/>
+          <w:color w:val="000000"/>
+          <w:sz w:val="20"/>
+          <w:szCs w:val="20"/>
+        </w:rPr>
+        <w:t>testaPrisioneiroMutuo</w:t>
+      </w:r>
+      <w:proofErr w:type="spellEnd"/>
+      <w:r>
+        <w:rPr>
+          <w:rFonts w:ascii="Consolas" w:hAnsi="Consolas" w:cs="Consolas"/>
+          <w:color w:val="000000"/>
+          <w:sz w:val="20"/>
+          <w:szCs w:val="20"/>
+        </w:rPr>
+        <w:t>(</w:t>
+      </w:r>
+      <w:proofErr w:type="gramEnd"/>
+      <w:r>
+        <w:rPr>
+          <w:rFonts w:ascii="Consolas" w:hAnsi="Consolas" w:cs="Consolas"/>
+          <w:color w:val="000000"/>
+          <w:sz w:val="20"/>
+          <w:szCs w:val="20"/>
+        </w:rPr>
+        <w:t>) {</w:t>
+      </w:r>
+    </w:p>
+    <w:p>
+      <w:pPr>
+        <w:autoSpaceDE w:val="0"/>
+        <w:autoSpaceDN w:val="0"/>
+        <w:adjustRightInd w:val="0"/>
+        <w:spacing w:after="0" w:line="240" w:lineRule="auto"/>
+        <w:rPr>
+          <w:rFonts w:ascii="Consolas" w:hAnsi="Consolas" w:cs="Consolas"/>
+          <w:sz w:val="20"/>
+          <w:szCs w:val="20"/>
+        </w:rPr>
+      </w:pPr>
+      <w:r>
+        <w:rPr>
+          <w:rFonts w:ascii="Consolas" w:hAnsi="Consolas" w:cs="Consolas"/>
+          <w:color w:val="000000"/>
+          <w:sz w:val="20"/>
+          <w:szCs w:val="20"/>
+        </w:rPr>
+        <w:tab/>
+      </w:r>
+      <w:r>
+        <w:rPr>
+          <w:rFonts w:ascii="Consolas" w:hAnsi="Consolas" w:cs="Consolas"/>
+          <w:color w:val="000000"/>
+          <w:sz w:val="20"/>
+          <w:szCs w:val="20"/>
+        </w:rPr>
+        <w:tab/>
+        <w:t xml:space="preserve">Resposta </w:t>
+      </w:r>
+      <w:proofErr w:type="spellStart"/>
+      <w:r>
+        <w:rPr>
+          <w:rFonts w:ascii="Consolas" w:hAnsi="Consolas" w:cs="Consolas"/>
+          <w:color w:val="6A3E3E"/>
+          <w:sz w:val="20"/>
+          <w:szCs w:val="20"/>
+        </w:rPr>
+        <w:t>respostaA</w:t>
+      </w:r>
+      <w:proofErr w:type="spellEnd"/>
+      <w:r>
+        <w:rPr>
+          <w:rFonts w:ascii="Consolas" w:hAnsi="Consolas" w:cs="Consolas"/>
+          <w:color w:val="000000"/>
+          <w:sz w:val="20"/>
+          <w:szCs w:val="20"/>
+        </w:rPr>
+        <w:t xml:space="preserve"> = </w:t>
+      </w:r>
+      <w:proofErr w:type="spellStart"/>
+      <w:r>
+        <w:rPr>
+          <w:rFonts w:ascii="Consolas" w:hAnsi="Consolas" w:cs="Consolas"/>
+          <w:color w:val="000000"/>
+          <w:sz w:val="20"/>
+          <w:szCs w:val="20"/>
+        </w:rPr>
+        <w:t>Resposta.</w:t>
+      </w:r>
+      <w:r>
+        <w:rPr>
+          <w:rFonts w:ascii="Consolas" w:hAnsi="Consolas" w:cs="Consolas"/>
+          <w:b/>
+          <w:bCs/>
+          <w:i/>
+          <w:iCs/>
+          <w:color w:val="0000C0"/>
+          <w:sz w:val="20"/>
+          <w:szCs w:val="20"/>
+        </w:rPr>
+        <w:t>DELACAO</w:t>
+      </w:r>
+      <w:proofErr w:type="spellEnd"/>
+      <w:r>
+        <w:rPr>
+          <w:rFonts w:ascii="Consolas" w:hAnsi="Consolas" w:cs="Consolas"/>
+          <w:color w:val="000000"/>
+          <w:sz w:val="20"/>
+          <w:szCs w:val="20"/>
+        </w:rPr>
+        <w:t>;</w:t>
+      </w:r>
+    </w:p>
+    <w:p>
+      <w:pPr>
+        <w:autoSpaceDE w:val="0"/>
+        <w:autoSpaceDN w:val="0"/>
+        <w:adjustRightInd w:val="0"/>
+        <w:spacing w:after="0" w:line="240" w:lineRule="auto"/>
+        <w:rPr>
+          <w:rFonts w:ascii="Consolas" w:hAnsi="Consolas" w:cs="Consolas"/>
+          <w:sz w:val="20"/>
+          <w:szCs w:val="20"/>
+        </w:rPr>
+      </w:pPr>
+      <w:r>
+        <w:rPr>
+          <w:rFonts w:ascii="Consolas" w:hAnsi="Consolas" w:cs="Consolas"/>
+          <w:color w:val="000000"/>
+          <w:sz w:val="20"/>
+          <w:szCs w:val="20"/>
+        </w:rPr>
+        <w:tab/>
+      </w:r>
+      <w:r>
+        <w:rPr>
+          <w:rFonts w:ascii="Consolas" w:hAnsi="Consolas" w:cs="Consolas"/>
+          <w:color w:val="000000"/>
+          <w:sz w:val="20"/>
+          <w:szCs w:val="20"/>
+        </w:rPr>
+        <w:tab/>
+        <w:t xml:space="preserve">Resposta </w:t>
+      </w:r>
+      <w:proofErr w:type="spellStart"/>
+      <w:r>
+        <w:rPr>
+          <w:rFonts w:ascii="Consolas" w:hAnsi="Consolas" w:cs="Consolas"/>
+          <w:color w:val="6A3E3E"/>
+          <w:sz w:val="20"/>
+          <w:szCs w:val="20"/>
+        </w:rPr>
+        <w:t>respostaB</w:t>
+      </w:r>
+      <w:proofErr w:type="spellEnd"/>
+      <w:r>
+        <w:rPr>
+          <w:rFonts w:ascii="Consolas" w:hAnsi="Consolas" w:cs="Consolas"/>
+          <w:color w:val="000000"/>
+          <w:sz w:val="20"/>
+          <w:szCs w:val="20"/>
+        </w:rPr>
+        <w:t xml:space="preserve"> = </w:t>
+      </w:r>
+      <w:proofErr w:type="spellStart"/>
+      <w:r>
+        <w:rPr>
+          <w:rFonts w:ascii="Consolas" w:hAnsi="Consolas" w:cs="Consolas"/>
+          <w:color w:val="000000"/>
+          <w:sz w:val="20"/>
+          <w:szCs w:val="20"/>
+        </w:rPr>
+        <w:t>Resposta.</w:t>
+      </w:r>
+      <w:r>
+        <w:rPr>
+          <w:rFonts w:ascii="Consolas" w:hAnsi="Consolas" w:cs="Consolas"/>
+          <w:b/>
+          <w:bCs/>
+          <w:i/>
+          <w:iCs/>
+          <w:color w:val="0000C0"/>
+          <w:sz w:val="20"/>
+          <w:szCs w:val="20"/>
+        </w:rPr>
+        <w:t>DELACAO</w:t>
+      </w:r>
+      <w:proofErr w:type="spellEnd"/>
+      <w:r>
+        <w:rPr>
+          <w:rFonts w:ascii="Consolas" w:hAnsi="Consolas" w:cs="Consolas"/>
+          <w:color w:val="000000"/>
+          <w:sz w:val="20"/>
+          <w:szCs w:val="20"/>
+        </w:rPr>
+        <w:t>;</w:t>
+      </w:r>
+    </w:p>
+    <w:p>
+      <w:pPr>
+        <w:autoSpaceDE w:val="0"/>
+        <w:autoSpaceDN w:val="0"/>
+        <w:adjustRightInd w:val="0"/>
+        <w:spacing w:after="0" w:line="240" w:lineRule="auto"/>
+        <w:rPr>
+          <w:rFonts w:ascii="Consolas" w:hAnsi="Consolas" w:cs="Consolas"/>
+          <w:sz w:val="20"/>
+          <w:szCs w:val="20"/>
+        </w:rPr>
+      </w:pPr>
+    </w:p>
+    <w:p>
+      <w:pPr>
+        <w:autoSpaceDE w:val="0"/>
+        <w:autoSpaceDN w:val="0"/>
+        <w:adjustRightInd w:val="0"/>
+        <w:spacing w:after="0" w:line="240" w:lineRule="auto"/>
+        <w:rPr>
+          <w:rFonts w:ascii="Consolas" w:hAnsi="Consolas" w:cs="Consolas"/>
+          <w:sz w:val="20"/>
+          <w:szCs w:val="20"/>
+        </w:rPr>
+      </w:pPr>
+      <w:r>
+        <w:rPr>
+          <w:rFonts w:ascii="Consolas" w:hAnsi="Consolas" w:cs="Consolas"/>
+          <w:color w:val="000000"/>
+          <w:sz w:val="20"/>
+          <w:szCs w:val="20"/>
+        </w:rPr>
+        <w:tab/>
+      </w:r>
+      <w:r>
+        <w:rPr>
+          <w:rFonts w:ascii="Consolas" w:hAnsi="Consolas" w:cs="Consolas"/>
+          <w:color w:val="000000"/>
+          <w:sz w:val="20"/>
+          <w:szCs w:val="20"/>
+        </w:rPr>
+        <w:tab/>
+      </w:r>
+      <w:proofErr w:type="spellStart"/>
+      <w:r>
+        <w:rPr>
+          <w:rFonts w:ascii="Consolas" w:hAnsi="Consolas" w:cs="Consolas"/>
+          <w:color w:val="000000"/>
+          <w:sz w:val="20"/>
+          <w:szCs w:val="20"/>
+        </w:rPr>
+        <w:t>JulgamentoPrisioneiro</w:t>
+      </w:r>
+      <w:proofErr w:type="spellEnd"/>
+      <w:r>
+        <w:rPr>
+          <w:rFonts w:ascii="Consolas" w:hAnsi="Consolas" w:cs="Consolas"/>
+          <w:color w:val="000000"/>
+          <w:sz w:val="20"/>
+          <w:szCs w:val="20"/>
+        </w:rPr>
+        <w:t xml:space="preserve"> </w:t>
+      </w:r>
+      <w:r>
+        <w:rPr>
+          <w:rFonts w:ascii="Consolas" w:hAnsi="Consolas" w:cs="Consolas"/>
+          <w:color w:val="6A3E3E"/>
+          <w:sz w:val="20"/>
+          <w:szCs w:val="20"/>
+        </w:rPr>
+        <w:t>prisioneiro</w:t>
+      </w:r>
+      <w:r>
+        <w:rPr>
+          <w:rFonts w:ascii="Consolas" w:hAnsi="Consolas" w:cs="Consolas"/>
+          <w:color w:val="000000"/>
+          <w:sz w:val="20"/>
+          <w:szCs w:val="20"/>
+        </w:rPr>
+        <w:t xml:space="preserve"> = </w:t>
+      </w:r>
+      <w:r>
+        <w:rPr>
+          <w:rFonts w:ascii="Consolas" w:hAnsi="Consolas" w:cs="Consolas"/>
+          <w:b/>
+          <w:bCs/>
+          <w:color w:val="7F0055"/>
+          <w:sz w:val="20"/>
+          <w:szCs w:val="20"/>
+        </w:rPr>
+        <w:t>new</w:t>
+      </w:r>
+      <w:r>
+        <w:rPr>
+          <w:rFonts w:ascii="Consolas" w:hAnsi="Consolas" w:cs="Consolas"/>
+          <w:color w:val="000000"/>
+          <w:sz w:val="20"/>
+          <w:szCs w:val="20"/>
+        </w:rPr>
+        <w:t xml:space="preserve"> </w:t>
+      </w:r>
+      <w:proofErr w:type="spellStart"/>
+      <w:proofErr w:type="gramStart"/>
+      <w:r>
+        <w:rPr>
+          <w:rFonts w:ascii="Consolas" w:hAnsi="Consolas" w:cs="Consolas"/>
+          <w:color w:val="000000"/>
+          <w:sz w:val="20"/>
+          <w:szCs w:val="20"/>
+        </w:rPr>
+        <w:t>JulgamentoPrisioneiro</w:t>
+      </w:r>
+      <w:proofErr w:type="spellEnd"/>
+      <w:r>
+        <w:rPr>
+          <w:rFonts w:ascii="Consolas" w:hAnsi="Consolas" w:cs="Consolas"/>
+          <w:color w:val="000000"/>
+          <w:sz w:val="20"/>
+          <w:szCs w:val="20"/>
+        </w:rPr>
+        <w:t>(</w:t>
+      </w:r>
+      <w:proofErr w:type="gramEnd"/>
+      <w:r>
+        <w:rPr>
+          <w:rFonts w:ascii="Consolas" w:hAnsi="Consolas" w:cs="Consolas"/>
+          <w:color w:val="000000"/>
+          <w:sz w:val="20"/>
+          <w:szCs w:val="20"/>
+        </w:rPr>
+        <w:t>);</w:t>
+      </w:r>
+    </w:p>
+    <w:p>
+      <w:pPr>
+        <w:autoSpaceDE w:val="0"/>
+        <w:autoSpaceDN w:val="0"/>
+        <w:adjustRightInd w:val="0"/>
+        <w:spacing w:after="0" w:line="240" w:lineRule="auto"/>
+        <w:rPr>
+          <w:rFonts w:ascii="Consolas" w:hAnsi="Consolas" w:cs="Consolas"/>
+          <w:sz w:val="20"/>
+          <w:szCs w:val="20"/>
+        </w:rPr>
+      </w:pPr>
+      <w:r>
+        <w:rPr>
+          <w:rFonts w:ascii="Consolas" w:hAnsi="Consolas" w:cs="Consolas"/>
+          <w:color w:val="000000"/>
+          <w:sz w:val="20"/>
+          <w:szCs w:val="20"/>
+        </w:rPr>
+        <w:tab/>
+      </w:r>
+      <w:r>
+        <w:rPr>
+          <w:rFonts w:ascii="Consolas" w:hAnsi="Consolas" w:cs="Consolas"/>
+          <w:color w:val="000000"/>
+          <w:sz w:val="20"/>
+          <w:szCs w:val="20"/>
+        </w:rPr>
+        <w:tab/>
+      </w:r>
+      <w:proofErr w:type="spellStart"/>
+      <w:proofErr w:type="gramStart"/>
+      <w:r>
+        <w:rPr>
+          <w:rFonts w:ascii="Consolas" w:hAnsi="Consolas" w:cs="Consolas"/>
+          <w:i/>
+          <w:iCs/>
+          <w:color w:val="000000"/>
+          <w:sz w:val="20"/>
+          <w:szCs w:val="20"/>
+        </w:rPr>
+        <w:t>assertEquals</w:t>
+      </w:r>
+      <w:proofErr w:type="spellEnd"/>
+      <w:r>
+        <w:rPr>
+          <w:rFonts w:ascii="Consolas" w:hAnsi="Consolas" w:cs="Consolas"/>
+          <w:color w:val="000000"/>
+          <w:sz w:val="20"/>
+          <w:szCs w:val="20"/>
+        </w:rPr>
+        <w:t>(</w:t>
+      </w:r>
+      <w:proofErr w:type="gramEnd"/>
+      <w:r>
+        <w:rPr>
+          <w:rFonts w:ascii="Consolas" w:hAnsi="Consolas" w:cs="Consolas"/>
+          <w:color w:val="000000"/>
+          <w:sz w:val="20"/>
+          <w:szCs w:val="20"/>
+        </w:rPr>
+        <w:t xml:space="preserve">15, </w:t>
+      </w:r>
+      <w:proofErr w:type="spellStart"/>
+      <w:r>
+        <w:rPr>
+          <w:rFonts w:ascii="Consolas" w:hAnsi="Consolas" w:cs="Consolas"/>
+          <w:color w:val="6A3E3E"/>
+          <w:sz w:val="20"/>
+          <w:szCs w:val="20"/>
+        </w:rPr>
+        <w:t>prisioneiro</w:t>
+      </w:r>
+      <w:r>
+        <w:rPr>
+          <w:rFonts w:ascii="Consolas" w:hAnsi="Consolas" w:cs="Consolas"/>
+          <w:color w:val="000000"/>
+          <w:sz w:val="20"/>
+          <w:szCs w:val="20"/>
+        </w:rPr>
+        <w:t>.calculaPena</w:t>
+      </w:r>
+      <w:proofErr w:type="spellEnd"/>
+      <w:r>
+        <w:rPr>
+          <w:rFonts w:ascii="Consolas" w:hAnsi="Consolas" w:cs="Consolas"/>
+          <w:color w:val="000000"/>
+          <w:sz w:val="20"/>
+          <w:szCs w:val="20"/>
+        </w:rPr>
+        <w:t>(</w:t>
+      </w:r>
+      <w:proofErr w:type="spellStart"/>
+      <w:r>
+        <w:rPr>
+          <w:rFonts w:ascii="Consolas" w:hAnsi="Consolas" w:cs="Consolas"/>
+          <w:color w:val="6A3E3E"/>
+          <w:sz w:val="20"/>
+          <w:szCs w:val="20"/>
+        </w:rPr>
+        <w:t>respostaA</w:t>
+      </w:r>
+      <w:proofErr w:type="spellEnd"/>
+      <w:r>
+        <w:rPr>
+          <w:rFonts w:ascii="Consolas" w:hAnsi="Consolas" w:cs="Consolas"/>
+          <w:color w:val="000000"/>
+          <w:sz w:val="20"/>
+          <w:szCs w:val="20"/>
+        </w:rPr>
+        <w:t xml:space="preserve">, </w:t>
+      </w:r>
+      <w:proofErr w:type="spellStart"/>
+      <w:r>
+        <w:rPr>
+          <w:rFonts w:ascii="Consolas" w:hAnsi="Consolas" w:cs="Consolas"/>
+          <w:color w:val="6A3E3E"/>
+          <w:sz w:val="20"/>
+          <w:szCs w:val="20"/>
+        </w:rPr>
+        <w:t>respostaB</w:t>
+      </w:r>
+      <w:proofErr w:type="spellEnd"/>
+      <w:r>
+        <w:rPr>
+          <w:rFonts w:ascii="Consolas" w:hAnsi="Consolas" w:cs="Consolas"/>
+          <w:color w:val="000000"/>
+          <w:sz w:val="20"/>
+          <w:szCs w:val="20"/>
+        </w:rPr>
+        <w:t>));</w:t>
+      </w:r>
+    </w:p>
+    <w:p>
+      <w:pPr>
+        <w:autoSpaceDE w:val="0"/>
+        <w:autoSpaceDN w:val="0"/>
+        <w:adjustRightInd w:val="0"/>
+        <w:spacing w:after="0" w:line="240" w:lineRule="auto"/>
+        <w:rPr>
+          <w:rFonts w:ascii="Consolas" w:hAnsi="Consolas" w:cs="Consolas"/>
+          <w:sz w:val="20"/>
+          <w:szCs w:val="20"/>
+        </w:rPr>
+      </w:pPr>
+      <w:r>
+        <w:rPr>
+          <w:rFonts w:ascii="Consolas" w:hAnsi="Consolas" w:cs="Consolas"/>
+          <w:color w:val="000000"/>
+          <w:sz w:val="20"/>
+          <w:szCs w:val="20"/>
+        </w:rPr>
+        <w:tab/>
+        <w:t>}</w:t>
+      </w:r>
+    </w:p>
+    <w:p>
+      <w:pPr>
+        <w:autoSpaceDE w:val="0"/>
+        <w:autoSpaceDN w:val="0"/>
+        <w:adjustRightInd w:val="0"/>
+        <w:spacing w:after="0" w:line="240" w:lineRule="auto"/>
+        <w:rPr>
+          <w:rFonts w:ascii="Consolas" w:hAnsi="Consolas" w:cs="Consolas"/>
+          <w:sz w:val="20"/>
+          <w:szCs w:val="20"/>
+        </w:rPr>
+      </w:pPr>
+    </w:p>
+    <w:p>
+      <w:pPr>
+        <w:autoSpaceDE w:val="0"/>
+        <w:autoSpaceDN w:val="0"/>
+        <w:adjustRightInd w:val="0"/>
+        <w:spacing w:after="0" w:line="240" w:lineRule="auto"/>
+        <w:rPr>
+          <w:rFonts w:ascii="Consolas" w:hAnsi="Consolas" w:cs="Consolas"/>
+          <w:sz w:val="20"/>
+          <w:szCs w:val="20"/>
+        </w:rPr>
+      </w:pPr>
+      <w:r>
+        <w:rPr>
+          <w:rFonts w:ascii="Consolas" w:hAnsi="Consolas" w:cs="Consolas"/>
+          <w:color w:val="000000"/>
+          <w:sz w:val="20"/>
+          <w:szCs w:val="20"/>
+        </w:rPr>
+        <w:tab/>
+      </w:r>
+      <w:r>
+        <w:rPr>
+          <w:rFonts w:ascii="Consolas" w:hAnsi="Consolas" w:cs="Consolas"/>
+          <w:color w:val="646464"/>
+          <w:sz w:val="20"/>
+          <w:szCs w:val="20"/>
+        </w:rPr>
+        <w:t>@Test</w:t>
+      </w:r>
+    </w:p>
+    <w:p>
+      <w:pPr>
+        <w:autoSpaceDE w:val="0"/>
+        <w:autoSpaceDN w:val="0"/>
+        <w:adjustRightInd w:val="0"/>
+        <w:spacing w:after="0" w:line="240" w:lineRule="auto"/>
+        <w:rPr>
+          <w:rFonts w:ascii="Consolas" w:hAnsi="Consolas" w:cs="Consolas"/>
+          <w:sz w:val="20"/>
+          <w:szCs w:val="20"/>
+        </w:rPr>
+      </w:pPr>
+      <w:r>
+        <w:rPr>
+          <w:rFonts w:ascii="Consolas" w:hAnsi="Consolas" w:cs="Consolas"/>
+          <w:color w:val="000000"/>
+          <w:sz w:val="20"/>
+          <w:szCs w:val="20"/>
+        </w:rPr>
+        <w:tab/>
+      </w:r>
+      <w:proofErr w:type="spellStart"/>
+      <w:r>
+        <w:rPr>
+          <w:rFonts w:ascii="Consolas" w:hAnsi="Consolas" w:cs="Consolas"/>
+          <w:b/>
+          <w:bCs/>
+          <w:color w:val="7F0055"/>
+          <w:sz w:val="20"/>
+          <w:szCs w:val="20"/>
+        </w:rPr>
+        <w:t>public</w:t>
+      </w:r>
+      <w:proofErr w:type="spellEnd"/>
+      <w:r>
+        <w:rPr>
+          <w:rFonts w:ascii="Consolas" w:hAnsi="Consolas" w:cs="Consolas"/>
+          <w:color w:val="000000"/>
+          <w:sz w:val="20"/>
+          <w:szCs w:val="20"/>
+        </w:rPr>
+        <w:t xml:space="preserve"> </w:t>
+      </w:r>
+      <w:proofErr w:type="spellStart"/>
+      <w:r>
+        <w:rPr>
+          <w:rFonts w:ascii="Consolas" w:hAnsi="Consolas" w:cs="Consolas"/>
+          <w:b/>
+          <w:bCs/>
+          <w:color w:val="7F0055"/>
+          <w:sz w:val="20"/>
+          <w:szCs w:val="20"/>
+        </w:rPr>
+        <w:t>void</w:t>
+      </w:r>
+      <w:proofErr w:type="spellEnd"/>
+      <w:r>
+        <w:rPr>
+          <w:rFonts w:ascii="Consolas" w:hAnsi="Consolas" w:cs="Consolas"/>
+          <w:color w:val="000000"/>
+          <w:sz w:val="20"/>
+          <w:szCs w:val="20"/>
+        </w:rPr>
+        <w:t xml:space="preserve"> </w:t>
+      </w:r>
+      <w:proofErr w:type="spellStart"/>
+      <w:proofErr w:type="gramStart"/>
+      <w:r>
+        <w:rPr>
+          <w:rFonts w:ascii="Consolas" w:hAnsi="Consolas" w:cs="Consolas"/>
+          <w:color w:val="000000"/>
+          <w:sz w:val="20"/>
+          <w:szCs w:val="20"/>
+        </w:rPr>
+        <w:t>testaPrisioneiroIndividual</w:t>
+      </w:r>
+      <w:proofErr w:type="spellEnd"/>
+      <w:r>
+        <w:rPr>
+          <w:rFonts w:ascii="Consolas" w:hAnsi="Consolas" w:cs="Consolas"/>
+          <w:color w:val="000000"/>
+          <w:sz w:val="20"/>
+          <w:szCs w:val="20"/>
+        </w:rPr>
+        <w:t>(</w:t>
+      </w:r>
+      <w:proofErr w:type="gramEnd"/>
+      <w:r>
+        <w:rPr>
+          <w:rFonts w:ascii="Consolas" w:hAnsi="Consolas" w:cs="Consolas"/>
+          <w:color w:val="000000"/>
+          <w:sz w:val="20"/>
+          <w:szCs w:val="20"/>
+        </w:rPr>
+        <w:t>) {</w:t>
+      </w:r>
+    </w:p>
+    <w:p>
+      <w:pPr>
+        <w:autoSpaceDE w:val="0"/>
+        <w:autoSpaceDN w:val="0"/>
+        <w:adjustRightInd w:val="0"/>
+        <w:spacing w:after="0" w:line="240" w:lineRule="auto"/>
+        <w:rPr>
+          <w:rFonts w:ascii="Consolas" w:hAnsi="Consolas" w:cs="Consolas"/>
+          <w:sz w:val="20"/>
+          <w:szCs w:val="20"/>
+        </w:rPr>
+      </w:pPr>
+      <w:r>
+        <w:rPr>
+          <w:rFonts w:ascii="Consolas" w:hAnsi="Consolas" w:cs="Consolas"/>
+          <w:color w:val="000000"/>
+          <w:sz w:val="20"/>
+          <w:szCs w:val="20"/>
+        </w:rPr>
+        <w:tab/>
+      </w:r>
+      <w:r>
+        <w:rPr>
+          <w:rFonts w:ascii="Consolas" w:hAnsi="Consolas" w:cs="Consolas"/>
+          <w:color w:val="000000"/>
+          <w:sz w:val="20"/>
+          <w:szCs w:val="20"/>
+        </w:rPr>
+        <w:tab/>
+        <w:t xml:space="preserve">Resposta </w:t>
+      </w:r>
+      <w:proofErr w:type="spellStart"/>
+      <w:r>
+        <w:rPr>
+          <w:rFonts w:ascii="Consolas" w:hAnsi="Consolas" w:cs="Consolas"/>
+          <w:color w:val="6A3E3E"/>
+          <w:sz w:val="20"/>
+          <w:szCs w:val="20"/>
+        </w:rPr>
+        <w:t>respostaA</w:t>
+      </w:r>
+      <w:proofErr w:type="spellEnd"/>
+      <w:r>
+        <w:rPr>
+          <w:rFonts w:ascii="Consolas" w:hAnsi="Consolas" w:cs="Consolas"/>
+          <w:color w:val="000000"/>
+          <w:sz w:val="20"/>
+          <w:szCs w:val="20"/>
+        </w:rPr>
+        <w:t xml:space="preserve"> = </w:t>
+      </w:r>
+      <w:proofErr w:type="spellStart"/>
+      <w:r>
+        <w:rPr>
+          <w:rFonts w:ascii="Consolas" w:hAnsi="Consolas" w:cs="Consolas"/>
+          <w:color w:val="000000"/>
+          <w:sz w:val="20"/>
+          <w:szCs w:val="20"/>
+        </w:rPr>
+        <w:t>Resposta.</w:t>
+      </w:r>
+      <w:r>
+        <w:rPr>
+          <w:rFonts w:ascii="Consolas" w:hAnsi="Consolas" w:cs="Consolas"/>
+          <w:b/>
+          <w:bCs/>
+          <w:i/>
+          <w:iCs/>
+          <w:color w:val="0000C0"/>
+          <w:sz w:val="20"/>
+          <w:szCs w:val="20"/>
+        </w:rPr>
+        <w:t>INOCENTE</w:t>
+      </w:r>
+      <w:proofErr w:type="spellEnd"/>
+      <w:r>
+        <w:rPr>
+          <w:rFonts w:ascii="Consolas" w:hAnsi="Consolas" w:cs="Consolas"/>
+          <w:color w:val="000000"/>
+          <w:sz w:val="20"/>
+          <w:szCs w:val="20"/>
+        </w:rPr>
+        <w:t>;</w:t>
+      </w:r>
+    </w:p>
+    <w:p>
+      <w:pPr>
+        <w:autoSpaceDE w:val="0"/>
+        <w:autoSpaceDN w:val="0"/>
+        <w:adjustRightInd w:val="0"/>
+        <w:spacing w:after="0" w:line="240" w:lineRule="auto"/>
+        <w:rPr>
+          <w:rFonts w:ascii="Consolas" w:hAnsi="Consolas" w:cs="Consolas"/>
+          <w:sz w:val="20"/>
+          <w:szCs w:val="20"/>
+        </w:rPr>
+      </w:pPr>
+      <w:r>
+        <w:rPr>
+          <w:rFonts w:ascii="Consolas" w:hAnsi="Consolas" w:cs="Consolas"/>
+          <w:color w:val="000000"/>
+          <w:sz w:val="20"/>
+          <w:szCs w:val="20"/>
+        </w:rPr>
+        <w:tab/>
+      </w:r>
+      <w:r>
+        <w:rPr>
+          <w:rFonts w:ascii="Consolas" w:hAnsi="Consolas" w:cs="Consolas"/>
+          <w:color w:val="000000"/>
+          <w:sz w:val="20"/>
+          <w:szCs w:val="20"/>
+        </w:rPr>
+        <w:tab/>
+        <w:t xml:space="preserve">Resposta </w:t>
+      </w:r>
+      <w:proofErr w:type="spellStart"/>
+      <w:r>
+        <w:rPr>
+          <w:rFonts w:ascii="Consolas" w:hAnsi="Consolas" w:cs="Consolas"/>
+          <w:color w:val="6A3E3E"/>
+          <w:sz w:val="20"/>
+          <w:szCs w:val="20"/>
+        </w:rPr>
+        <w:t>respostaB</w:t>
+      </w:r>
+      <w:proofErr w:type="spellEnd"/>
+      <w:r>
+        <w:rPr>
+          <w:rFonts w:ascii="Consolas" w:hAnsi="Consolas" w:cs="Consolas"/>
+          <w:color w:val="000000"/>
+          <w:sz w:val="20"/>
+          <w:szCs w:val="20"/>
+        </w:rPr>
+        <w:t xml:space="preserve"> = </w:t>
+      </w:r>
+      <w:proofErr w:type="spellStart"/>
+      <w:r>
+        <w:rPr>
+          <w:rFonts w:ascii="Consolas" w:hAnsi="Consolas" w:cs="Consolas"/>
+          <w:color w:val="000000"/>
+          <w:sz w:val="20"/>
+          <w:szCs w:val="20"/>
+        </w:rPr>
+        <w:t>Resposta.</w:t>
+      </w:r>
+      <w:r>
+        <w:rPr>
+          <w:rFonts w:ascii="Consolas" w:hAnsi="Consolas" w:cs="Consolas"/>
+          <w:b/>
+          <w:bCs/>
+          <w:i/>
+          <w:iCs/>
+          <w:color w:val="0000C0"/>
+          <w:sz w:val="20"/>
+          <w:szCs w:val="20"/>
+        </w:rPr>
+        <w:t>DELACAO</w:t>
+      </w:r>
+      <w:proofErr w:type="spellEnd"/>
+      <w:r>
+        <w:rPr>
+          <w:rFonts w:ascii="Consolas" w:hAnsi="Consolas" w:cs="Consolas"/>
+          <w:color w:val="000000"/>
+          <w:sz w:val="20"/>
+          <w:szCs w:val="20"/>
+        </w:rPr>
+        <w:t>;</w:t>
+      </w:r>
+    </w:p>
+    <w:p>
+      <w:pPr>
+        <w:autoSpaceDE w:val="0"/>
+        <w:autoSpaceDN w:val="0"/>
+        <w:adjustRightInd w:val="0"/>
+        <w:spacing w:after="0" w:line="240" w:lineRule="auto"/>
+        <w:rPr>
+          <w:rFonts w:ascii="Consolas" w:hAnsi="Consolas" w:cs="Consolas"/>
+          <w:sz w:val="20"/>
+          <w:szCs w:val="20"/>
+        </w:rPr>
+      </w:pPr>
+    </w:p>
+    <w:p>
+      <w:pPr>
+        <w:autoSpaceDE w:val="0"/>
+        <w:autoSpaceDN w:val="0"/>
+        <w:adjustRightInd w:val="0"/>
+        <w:spacing w:after="0" w:line="240" w:lineRule="auto"/>
+        <w:rPr>
+          <w:rFonts w:ascii="Consolas" w:hAnsi="Consolas" w:cs="Consolas"/>
+          <w:sz w:val="20"/>
+          <w:szCs w:val="20"/>
+        </w:rPr>
+      </w:pPr>
+      <w:r>
+        <w:rPr>
+          <w:rFonts w:ascii="Consolas" w:hAnsi="Consolas" w:cs="Consolas"/>
+          <w:color w:val="000000"/>
+          <w:sz w:val="20"/>
+          <w:szCs w:val="20"/>
+        </w:rPr>
+        <w:tab/>
+      </w:r>
+      <w:r>
+        <w:rPr>
+          <w:rFonts w:ascii="Consolas" w:hAnsi="Consolas" w:cs="Consolas"/>
+          <w:color w:val="000000"/>
+          <w:sz w:val="20"/>
+          <w:szCs w:val="20"/>
+        </w:rPr>
+        <w:tab/>
+      </w:r>
+      <w:proofErr w:type="spellStart"/>
+      <w:r>
+        <w:rPr>
+          <w:rFonts w:ascii="Consolas" w:hAnsi="Consolas" w:cs="Consolas"/>
+          <w:color w:val="000000"/>
+          <w:sz w:val="20"/>
+          <w:szCs w:val="20"/>
+        </w:rPr>
+        <w:t>JulgamentoPrisioneiro</w:t>
+      </w:r>
+      <w:proofErr w:type="spellEnd"/>
+      <w:r>
+        <w:rPr>
+          <w:rFonts w:ascii="Consolas" w:hAnsi="Consolas" w:cs="Consolas"/>
+          <w:color w:val="000000"/>
+          <w:sz w:val="20"/>
+          <w:szCs w:val="20"/>
+        </w:rPr>
+        <w:t xml:space="preserve"> </w:t>
+      </w:r>
+      <w:r>
+        <w:rPr>
+          <w:rFonts w:ascii="Consolas" w:hAnsi="Consolas" w:cs="Consolas"/>
+          <w:color w:val="6A3E3E"/>
+          <w:sz w:val="20"/>
+          <w:szCs w:val="20"/>
+        </w:rPr>
+        <w:t>prisioneiro</w:t>
+      </w:r>
+      <w:r>
+        <w:rPr>
+          <w:rFonts w:ascii="Consolas" w:hAnsi="Consolas" w:cs="Consolas"/>
+          <w:color w:val="000000"/>
+          <w:sz w:val="20"/>
+          <w:szCs w:val="20"/>
+        </w:rPr>
+        <w:t xml:space="preserve"> = </w:t>
+      </w:r>
+      <w:r>
+        <w:rPr>
+          <w:rFonts w:ascii="Consolas" w:hAnsi="Consolas" w:cs="Consolas"/>
+          <w:b/>
+          <w:bCs/>
+          <w:color w:val="7F0055"/>
+          <w:sz w:val="20"/>
+          <w:szCs w:val="20"/>
+        </w:rPr>
+        <w:t>new</w:t>
+      </w:r>
+      <w:r>
+        <w:rPr>
+          <w:rFonts w:ascii="Consolas" w:hAnsi="Consolas" w:cs="Consolas"/>
+          <w:color w:val="000000"/>
+          <w:sz w:val="20"/>
+          <w:szCs w:val="20"/>
+        </w:rPr>
+        <w:t xml:space="preserve"> </w:t>
+      </w:r>
+      <w:proofErr w:type="spellStart"/>
+      <w:proofErr w:type="gramStart"/>
+      <w:r>
+        <w:rPr>
+          <w:rFonts w:ascii="Consolas" w:hAnsi="Consolas" w:cs="Consolas"/>
+          <w:color w:val="000000"/>
+          <w:sz w:val="20"/>
+          <w:szCs w:val="20"/>
+        </w:rPr>
+        <w:t>JulgamentoPrisioneiro</w:t>
+      </w:r>
+      <w:proofErr w:type="spellEnd"/>
+      <w:r>
+        <w:rPr>
+          <w:rFonts w:ascii="Consolas" w:hAnsi="Consolas" w:cs="Consolas"/>
+          <w:color w:val="000000"/>
+          <w:sz w:val="20"/>
+          <w:szCs w:val="20"/>
+        </w:rPr>
+        <w:t>(</w:t>
+      </w:r>
+      <w:proofErr w:type="gramEnd"/>
+      <w:r>
+        <w:rPr>
+          <w:rFonts w:ascii="Consolas" w:hAnsi="Consolas" w:cs="Consolas"/>
+          <w:color w:val="000000"/>
+          <w:sz w:val="20"/>
+          <w:szCs w:val="20"/>
+        </w:rPr>
+        <w:t>);</w:t>
+      </w:r>
+    </w:p>
+    <w:p>
+      <w:pPr>
+        <w:autoSpaceDE w:val="0"/>
+        <w:autoSpaceDN w:val="0"/>
+        <w:adjustRightInd w:val="0"/>
+        <w:spacing w:after="0" w:line="240" w:lineRule="auto"/>
+        <w:rPr>
+          <w:rFonts w:ascii="Consolas" w:hAnsi="Consolas" w:cs="Consolas"/>
+          <w:sz w:val="20"/>
+          <w:szCs w:val="20"/>
+        </w:rPr>
+      </w:pPr>
+      <w:r>
+        <w:rPr>
+          <w:rFonts w:ascii="Consolas" w:hAnsi="Consolas" w:cs="Consolas"/>
+          <w:color w:val="000000"/>
+          <w:sz w:val="20"/>
+          <w:szCs w:val="20"/>
+        </w:rPr>
+        <w:tab/>
+      </w:r>
+      <w:r>
+        <w:rPr>
+          <w:rFonts w:ascii="Consolas" w:hAnsi="Consolas" w:cs="Consolas"/>
+          <w:color w:val="000000"/>
+          <w:sz w:val="20"/>
+          <w:szCs w:val="20"/>
+        </w:rPr>
+        <w:tab/>
+      </w:r>
+      <w:proofErr w:type="spellStart"/>
+      <w:proofErr w:type="gramStart"/>
+      <w:r>
+        <w:rPr>
+          <w:rFonts w:ascii="Consolas" w:hAnsi="Consolas" w:cs="Consolas"/>
+          <w:i/>
+          <w:iCs/>
+          <w:color w:val="000000"/>
+          <w:sz w:val="20"/>
+          <w:szCs w:val="20"/>
+        </w:rPr>
+        <w:t>assertEquals</w:t>
+      </w:r>
+      <w:proofErr w:type="spellEnd"/>
+      <w:r>
+        <w:rPr>
+          <w:rFonts w:ascii="Consolas" w:hAnsi="Consolas" w:cs="Consolas"/>
+          <w:color w:val="000000"/>
+          <w:sz w:val="20"/>
+          <w:szCs w:val="20"/>
+        </w:rPr>
+        <w:t>(</w:t>
+      </w:r>
+      <w:proofErr w:type="gramEnd"/>
+      <w:r>
+        <w:rPr>
+          <w:rFonts w:ascii="Consolas" w:hAnsi="Consolas" w:cs="Consolas"/>
+          <w:color w:val="000000"/>
+          <w:sz w:val="20"/>
+          <w:szCs w:val="20"/>
+        </w:rPr>
+        <w:t xml:space="preserve">10, </w:t>
+      </w:r>
+      <w:proofErr w:type="spellStart"/>
+      <w:r>
+        <w:rPr>
+          <w:rFonts w:ascii="Consolas" w:hAnsi="Consolas" w:cs="Consolas"/>
+          <w:color w:val="6A3E3E"/>
+          <w:sz w:val="20"/>
+          <w:szCs w:val="20"/>
+        </w:rPr>
+        <w:t>prisioneiro</w:t>
+      </w:r>
+      <w:r>
+        <w:rPr>
+          <w:rFonts w:ascii="Consolas" w:hAnsi="Consolas" w:cs="Consolas"/>
+          <w:color w:val="000000"/>
+          <w:sz w:val="20"/>
+          <w:szCs w:val="20"/>
+        </w:rPr>
+        <w:t>.calculaPena</w:t>
+      </w:r>
+      <w:proofErr w:type="spellEnd"/>
+      <w:r>
+        <w:rPr>
+          <w:rFonts w:ascii="Consolas" w:hAnsi="Consolas" w:cs="Consolas"/>
+          <w:color w:val="000000"/>
+          <w:sz w:val="20"/>
+          <w:szCs w:val="20"/>
+        </w:rPr>
+        <w:t>(</w:t>
+      </w:r>
+      <w:proofErr w:type="spellStart"/>
+      <w:r>
+        <w:rPr>
+          <w:rFonts w:ascii="Consolas" w:hAnsi="Consolas" w:cs="Consolas"/>
+          <w:color w:val="6A3E3E"/>
+          <w:sz w:val="20"/>
+          <w:szCs w:val="20"/>
+        </w:rPr>
+        <w:t>respostaA</w:t>
+      </w:r>
+      <w:proofErr w:type="spellEnd"/>
+      <w:r>
+        <w:rPr>
+          <w:rFonts w:ascii="Consolas" w:hAnsi="Consolas" w:cs="Consolas"/>
+          <w:color w:val="000000"/>
+          <w:sz w:val="20"/>
+          <w:szCs w:val="20"/>
+        </w:rPr>
+        <w:t xml:space="preserve">, </w:t>
+      </w:r>
+      <w:proofErr w:type="spellStart"/>
+      <w:r>
+        <w:rPr>
+          <w:rFonts w:ascii="Consolas" w:hAnsi="Consolas" w:cs="Consolas"/>
+          <w:color w:val="6A3E3E"/>
+          <w:sz w:val="20"/>
+          <w:szCs w:val="20"/>
+        </w:rPr>
+        <w:t>respostaB</w:t>
+      </w:r>
+      <w:proofErr w:type="spellEnd"/>
+      <w:r>
+        <w:rPr>
+          <w:rFonts w:ascii="Consolas" w:hAnsi="Consolas" w:cs="Consolas"/>
+          <w:color w:val="000000"/>
+          <w:sz w:val="20"/>
+          <w:szCs w:val="20"/>
+        </w:rPr>
+        <w:t>));</w:t>
+      </w:r>
+    </w:p>
+    <w:p>
+      <w:pPr>
+        <w:autoSpaceDE w:val="0"/>
+        <w:autoSpaceDN w:val="0"/>
+        <w:adjustRightInd w:val="0"/>
+        <w:spacing w:after="0" w:line="240" w:lineRule="auto"/>
+        <w:rPr>
+          <w:rFonts w:ascii="Consolas" w:hAnsi="Consolas" w:cs="Consolas"/>
+          <w:sz w:val="20"/>
+          <w:szCs w:val="20"/>
+        </w:rPr>
+      </w:pPr>
+      <w:r>
+        <w:rPr>
+          <w:rFonts w:ascii="Consolas" w:hAnsi="Consolas" w:cs="Consolas"/>
+          <w:color w:val="000000"/>
+          <w:sz w:val="20"/>
+          <w:szCs w:val="20"/>
+        </w:rPr>
+        <w:tab/>
+        <w:t>}</w:t>
+      </w:r>
+    </w:p>
+    <w:p>
+      <w:pPr>
+        <w:autoSpaceDE w:val="0"/>
+        <w:autoSpaceDN w:val="0"/>
+        <w:adjustRightInd w:val="0"/>
+        <w:spacing w:after="0" w:line="240" w:lineRule="auto"/>
+        <w:rPr>
+          <w:rFonts w:ascii="Consolas" w:hAnsi="Consolas" w:cs="Consolas"/>
+          <w:sz w:val="20"/>
+          <w:szCs w:val="20"/>
+        </w:rPr>
+      </w:pPr>
+    </w:p>
+    <w:p>
+      <w:pPr>
+        <w:autoSpaceDE w:val="0"/>
+        <w:autoSpaceDN w:val="0"/>
+        <w:adjustRightInd w:val="0"/>
+        <w:spacing w:after="0" w:line="240" w:lineRule="auto"/>
+        <w:rPr>
+          <w:rFonts w:ascii="Consolas" w:hAnsi="Consolas" w:cs="Consolas"/>
+          <w:sz w:val="20"/>
+          <w:szCs w:val="20"/>
+        </w:rPr>
+      </w:pPr>
+      <w:r>
+        <w:rPr>
+          <w:rFonts w:ascii="Consolas" w:hAnsi="Consolas" w:cs="Consolas"/>
+          <w:color w:val="000000"/>
+          <w:sz w:val="20"/>
+          <w:szCs w:val="20"/>
+        </w:rPr>
+        <w:tab/>
+      </w:r>
+      <w:r>
+        <w:rPr>
+          <w:rFonts w:ascii="Consolas" w:hAnsi="Consolas" w:cs="Consolas"/>
+          <w:color w:val="646464"/>
+          <w:sz w:val="20"/>
+          <w:szCs w:val="20"/>
+        </w:rPr>
+        <w:t>@Test</w:t>
+      </w:r>
+    </w:p>
+    <w:p>
+      <w:pPr>
+        <w:autoSpaceDE w:val="0"/>
+        <w:autoSpaceDN w:val="0"/>
+        <w:adjustRightInd w:val="0"/>
+        <w:spacing w:after="0" w:line="240" w:lineRule="auto"/>
+        <w:rPr>
+          <w:rFonts w:ascii="Consolas" w:hAnsi="Consolas" w:cs="Consolas"/>
+          <w:sz w:val="20"/>
+          <w:szCs w:val="20"/>
+        </w:rPr>
+      </w:pPr>
+      <w:r>
+        <w:rPr>
+          <w:rFonts w:ascii="Consolas" w:hAnsi="Consolas" w:cs="Consolas"/>
+          <w:color w:val="000000"/>
+          <w:sz w:val="20"/>
+          <w:szCs w:val="20"/>
+        </w:rPr>
+        <w:tab/>
+      </w:r>
+      <w:proofErr w:type="spellStart"/>
+      <w:r>
+        <w:rPr>
+          <w:rFonts w:ascii="Consolas" w:hAnsi="Consolas" w:cs="Consolas"/>
+          <w:b/>
+          <w:bCs/>
+          <w:color w:val="7F0055"/>
+          <w:sz w:val="20"/>
+          <w:szCs w:val="20"/>
+        </w:rPr>
+        <w:t>public</w:t>
+      </w:r>
+      <w:proofErr w:type="spellEnd"/>
+      <w:r>
+        <w:rPr>
+          <w:rFonts w:ascii="Consolas" w:hAnsi="Consolas" w:cs="Consolas"/>
+          <w:color w:val="000000"/>
+          <w:sz w:val="20"/>
+          <w:szCs w:val="20"/>
+        </w:rPr>
+        <w:t xml:space="preserve"> </w:t>
+      </w:r>
+      <w:proofErr w:type="spellStart"/>
+      <w:r>
+        <w:rPr>
+          <w:rFonts w:ascii="Consolas" w:hAnsi="Consolas" w:cs="Consolas"/>
+          <w:b/>
+          <w:bCs/>
+          <w:color w:val="7F0055"/>
+          <w:sz w:val="20"/>
+          <w:szCs w:val="20"/>
+        </w:rPr>
+        <w:t>void</w:t>
+      </w:r>
+      <w:proofErr w:type="spellEnd"/>
+      <w:r>
+        <w:rPr>
+          <w:rFonts w:ascii="Consolas" w:hAnsi="Consolas" w:cs="Consolas"/>
+          <w:color w:val="000000"/>
+          <w:sz w:val="20"/>
+          <w:szCs w:val="20"/>
+        </w:rPr>
+        <w:t xml:space="preserve"> </w:t>
+      </w:r>
+      <w:proofErr w:type="spellStart"/>
+      <w:proofErr w:type="gramStart"/>
+      <w:r>
+        <w:rPr>
+          <w:rFonts w:ascii="Consolas" w:hAnsi="Consolas" w:cs="Consolas"/>
+          <w:color w:val="000000"/>
+          <w:sz w:val="20"/>
+          <w:szCs w:val="20"/>
+        </w:rPr>
+        <w:t>testaPrisioneiroCumplice</w:t>
+      </w:r>
+      <w:proofErr w:type="spellEnd"/>
+      <w:r>
+        <w:rPr>
+          <w:rFonts w:ascii="Consolas" w:hAnsi="Consolas" w:cs="Consolas"/>
+          <w:color w:val="000000"/>
+          <w:sz w:val="20"/>
+          <w:szCs w:val="20"/>
+        </w:rPr>
+        <w:t>(</w:t>
+      </w:r>
+      <w:proofErr w:type="gramEnd"/>
+      <w:r>
+        <w:rPr>
+          <w:rFonts w:ascii="Consolas" w:hAnsi="Consolas" w:cs="Consolas"/>
+          <w:color w:val="000000"/>
+          <w:sz w:val="20"/>
+          <w:szCs w:val="20"/>
+        </w:rPr>
+        <w:t>) {</w:t>
+      </w:r>
+    </w:p>
+    <w:p>
+      <w:pPr>
+        <w:autoSpaceDE w:val="0"/>
+        <w:autoSpaceDN w:val="0"/>
+        <w:adjustRightInd w:val="0"/>
+        <w:spacing w:after="0" w:line="240" w:lineRule="auto"/>
+        <w:rPr>
+          <w:rFonts w:ascii="Consolas" w:hAnsi="Consolas" w:cs="Consolas"/>
+          <w:sz w:val="20"/>
+          <w:szCs w:val="20"/>
+        </w:rPr>
+      </w:pPr>
+      <w:r>
+        <w:rPr>
+          <w:rFonts w:ascii="Consolas" w:hAnsi="Consolas" w:cs="Consolas"/>
+          <w:color w:val="000000"/>
+          <w:sz w:val="20"/>
+          <w:szCs w:val="20"/>
+        </w:rPr>
+        <w:tab/>
+      </w:r>
+      <w:r>
+        <w:rPr>
+          <w:rFonts w:ascii="Consolas" w:hAnsi="Consolas" w:cs="Consolas"/>
+          <w:color w:val="000000"/>
+          <w:sz w:val="20"/>
+          <w:szCs w:val="20"/>
+        </w:rPr>
+        <w:tab/>
+        <w:t xml:space="preserve">Resposta </w:t>
+      </w:r>
+      <w:proofErr w:type="spellStart"/>
+      <w:r>
+        <w:rPr>
+          <w:rFonts w:ascii="Consolas" w:hAnsi="Consolas" w:cs="Consolas"/>
+          <w:color w:val="6A3E3E"/>
+          <w:sz w:val="20"/>
+          <w:szCs w:val="20"/>
+        </w:rPr>
+        <w:t>respostaA</w:t>
+      </w:r>
+      <w:proofErr w:type="spellEnd"/>
+      <w:r>
+        <w:rPr>
+          <w:rFonts w:ascii="Consolas" w:hAnsi="Consolas" w:cs="Consolas"/>
+          <w:color w:val="000000"/>
+          <w:sz w:val="20"/>
+          <w:szCs w:val="20"/>
+        </w:rPr>
+        <w:t xml:space="preserve"> = </w:t>
+      </w:r>
+      <w:proofErr w:type="spellStart"/>
+      <w:r>
+        <w:rPr>
+          <w:rFonts w:ascii="Consolas" w:hAnsi="Consolas" w:cs="Consolas"/>
+          <w:color w:val="000000"/>
+          <w:sz w:val="20"/>
+          <w:szCs w:val="20"/>
+        </w:rPr>
+        <w:t>Resposta.</w:t>
+      </w:r>
+      <w:r>
+        <w:rPr>
+          <w:rFonts w:ascii="Consolas" w:hAnsi="Consolas" w:cs="Consolas"/>
+          <w:b/>
+          <w:bCs/>
+          <w:i/>
+          <w:iCs/>
+          <w:color w:val="0000C0"/>
+          <w:sz w:val="20"/>
+          <w:szCs w:val="20"/>
+        </w:rPr>
+        <w:t>INOCENTE</w:t>
+      </w:r>
+      <w:proofErr w:type="spellEnd"/>
+      <w:r>
+        <w:rPr>
+          <w:rFonts w:ascii="Consolas" w:hAnsi="Consolas" w:cs="Consolas"/>
+          <w:color w:val="000000"/>
+          <w:sz w:val="20"/>
+          <w:szCs w:val="20"/>
+        </w:rPr>
+        <w:t>;</w:t>
+      </w:r>
+    </w:p>
+    <w:p>
+      <w:pPr>
+        <w:autoSpaceDE w:val="0"/>
+        <w:autoSpaceDN w:val="0"/>
+        <w:adjustRightInd w:val="0"/>
+        <w:spacing w:after="0" w:line="240" w:lineRule="auto"/>
+        <w:rPr>
+          <w:rFonts w:ascii="Consolas" w:hAnsi="Consolas" w:cs="Consolas"/>
+          <w:sz w:val="20"/>
+          <w:szCs w:val="20"/>
+        </w:rPr>
+      </w:pPr>
+      <w:r>
+        <w:rPr>
+          <w:rFonts w:ascii="Consolas" w:hAnsi="Consolas" w:cs="Consolas"/>
+          <w:color w:val="000000"/>
+          <w:sz w:val="20"/>
+          <w:szCs w:val="20"/>
+        </w:rPr>
+        <w:tab/>
+      </w:r>
+      <w:r>
+        <w:rPr>
+          <w:rFonts w:ascii="Consolas" w:hAnsi="Consolas" w:cs="Consolas"/>
+          <w:color w:val="000000"/>
+          <w:sz w:val="20"/>
+          <w:szCs w:val="20"/>
+        </w:rPr>
+        <w:tab/>
+        <w:t xml:space="preserve">Resposta </w:t>
+      </w:r>
+      <w:proofErr w:type="spellStart"/>
+      <w:r>
+        <w:rPr>
+          <w:rFonts w:ascii="Consolas" w:hAnsi="Consolas" w:cs="Consolas"/>
+          <w:color w:val="6A3E3E"/>
+          <w:sz w:val="20"/>
+          <w:szCs w:val="20"/>
+        </w:rPr>
+        <w:t>respostaB</w:t>
+      </w:r>
+      <w:proofErr w:type="spellEnd"/>
+      <w:r>
+        <w:rPr>
+          <w:rFonts w:ascii="Consolas" w:hAnsi="Consolas" w:cs="Consolas"/>
+          <w:color w:val="000000"/>
+          <w:sz w:val="20"/>
+          <w:szCs w:val="20"/>
+        </w:rPr>
+        <w:t xml:space="preserve"> = </w:t>
+      </w:r>
+      <w:proofErr w:type="spellStart"/>
+      <w:r>
+        <w:rPr>
+          <w:rFonts w:ascii="Consolas" w:hAnsi="Consolas" w:cs="Consolas"/>
+          <w:color w:val="000000"/>
+          <w:sz w:val="20"/>
+          <w:szCs w:val="20"/>
+        </w:rPr>
+        <w:t>Resposta.</w:t>
+      </w:r>
+      <w:r>
+        <w:rPr>
+          <w:rFonts w:ascii="Consolas" w:hAnsi="Consolas" w:cs="Consolas"/>
+          <w:b/>
+          <w:bCs/>
+          <w:i/>
+          <w:iCs/>
+          <w:color w:val="0000C0"/>
+          <w:sz w:val="20"/>
+          <w:szCs w:val="20"/>
+        </w:rPr>
+        <w:t>INOCENTE</w:t>
+      </w:r>
+      <w:proofErr w:type="spellEnd"/>
+      <w:r>
+        <w:rPr>
+          <w:rFonts w:ascii="Consolas" w:hAnsi="Consolas" w:cs="Consolas"/>
+          <w:color w:val="000000"/>
+          <w:sz w:val="20"/>
+          <w:szCs w:val="20"/>
+        </w:rPr>
+        <w:t>;</w:t>
+      </w:r>
+    </w:p>
+    <w:p>
+      <w:pPr>
+        <w:autoSpaceDE w:val="0"/>
+        <w:autoSpaceDN w:val="0"/>
+        <w:adjustRightInd w:val="0"/>
+        <w:spacing w:after="0" w:line="240" w:lineRule="auto"/>
+        <w:rPr>
+          <w:rFonts w:ascii="Consolas" w:hAnsi="Consolas" w:cs="Consolas"/>
+          <w:sz w:val="20"/>
+          <w:szCs w:val="20"/>
+        </w:rPr>
+      </w:pPr>
+    </w:p>
+    <w:p>
+      <w:pPr>
+        <w:autoSpaceDE w:val="0"/>
+        <w:autoSpaceDN w:val="0"/>
+        <w:adjustRightInd w:val="0"/>
+        <w:spacing w:after="0" w:line="240" w:lineRule="auto"/>
+        <w:rPr>
+          <w:rFonts w:ascii="Consolas" w:hAnsi="Consolas" w:cs="Consolas"/>
+          <w:sz w:val="20"/>
+          <w:szCs w:val="20"/>
+        </w:rPr>
+      </w:pPr>
+      <w:r>
+        <w:rPr>
+          <w:rFonts w:ascii="Consolas" w:hAnsi="Consolas" w:cs="Consolas"/>
+          <w:color w:val="000000"/>
+          <w:sz w:val="20"/>
+          <w:szCs w:val="20"/>
+        </w:rPr>
+        <w:tab/>
+      </w:r>
+      <w:r>
+        <w:rPr>
+          <w:rFonts w:ascii="Consolas" w:hAnsi="Consolas" w:cs="Consolas"/>
+          <w:color w:val="000000"/>
+          <w:sz w:val="20"/>
+          <w:szCs w:val="20"/>
+        </w:rPr>
+        <w:tab/>
+      </w:r>
+      <w:proofErr w:type="spellStart"/>
+      <w:r>
+        <w:rPr>
+          <w:rFonts w:ascii="Consolas" w:hAnsi="Consolas" w:cs="Consolas"/>
+          <w:color w:val="000000"/>
+          <w:sz w:val="20"/>
+          <w:szCs w:val="20"/>
+        </w:rPr>
+        <w:t>JulgamentoPrisioneiro</w:t>
+      </w:r>
+      <w:proofErr w:type="spellEnd"/>
+      <w:r>
+        <w:rPr>
+          <w:rFonts w:ascii="Consolas" w:hAnsi="Consolas" w:cs="Consolas"/>
+          <w:color w:val="000000"/>
+          <w:sz w:val="20"/>
+          <w:szCs w:val="20"/>
+        </w:rPr>
+        <w:t xml:space="preserve"> </w:t>
+      </w:r>
+      <w:r>
+        <w:rPr>
+          <w:rFonts w:ascii="Consolas" w:hAnsi="Consolas" w:cs="Consolas"/>
+          <w:color w:val="6A3E3E"/>
+          <w:sz w:val="20"/>
+          <w:szCs w:val="20"/>
+        </w:rPr>
+        <w:t>prisioneiro</w:t>
+      </w:r>
+      <w:r>
+        <w:rPr>
+          <w:rFonts w:ascii="Consolas" w:hAnsi="Consolas" w:cs="Consolas"/>
+          <w:color w:val="000000"/>
+          <w:sz w:val="20"/>
+          <w:szCs w:val="20"/>
+        </w:rPr>
+        <w:t xml:space="preserve"> = </w:t>
+      </w:r>
+      <w:r>
+        <w:rPr>
+          <w:rFonts w:ascii="Consolas" w:hAnsi="Consolas" w:cs="Consolas"/>
+          <w:b/>
+          <w:bCs/>
+          <w:color w:val="7F0055"/>
+          <w:sz w:val="20"/>
+          <w:szCs w:val="20"/>
+        </w:rPr>
+        <w:t>new</w:t>
+      </w:r>
+      <w:r>
+        <w:rPr>
+          <w:rFonts w:ascii="Consolas" w:hAnsi="Consolas" w:cs="Consolas"/>
+          <w:color w:val="000000"/>
+          <w:sz w:val="20"/>
+          <w:szCs w:val="20"/>
+        </w:rPr>
+        <w:t xml:space="preserve"> </w:t>
+      </w:r>
+      <w:proofErr w:type="spellStart"/>
+      <w:proofErr w:type="gramStart"/>
+      <w:r>
+        <w:rPr>
+          <w:rFonts w:ascii="Consolas" w:hAnsi="Consolas" w:cs="Consolas"/>
+          <w:color w:val="000000"/>
+          <w:sz w:val="20"/>
+          <w:szCs w:val="20"/>
+        </w:rPr>
+        <w:t>JulgamentoPrisioneiro</w:t>
+      </w:r>
+      <w:proofErr w:type="spellEnd"/>
+      <w:r>
+        <w:rPr>
+          <w:rFonts w:ascii="Consolas" w:hAnsi="Consolas" w:cs="Consolas"/>
+          <w:color w:val="000000"/>
+          <w:sz w:val="20"/>
+          <w:szCs w:val="20"/>
+        </w:rPr>
+        <w:t>(</w:t>
+      </w:r>
+      <w:proofErr w:type="gramEnd"/>
+      <w:r>
+        <w:rPr>
+          <w:rFonts w:ascii="Consolas" w:hAnsi="Consolas" w:cs="Consolas"/>
+          <w:color w:val="000000"/>
+          <w:sz w:val="20"/>
+          <w:szCs w:val="20"/>
+        </w:rPr>
+        <w:t>);</w:t>
+      </w:r>
+    </w:p>
+    <w:p>
+      <w:pPr>
+        <w:autoSpaceDE w:val="0"/>
+        <w:autoSpaceDN w:val="0"/>
+        <w:adjustRightInd w:val="0"/>
+        <w:spacing w:after="0" w:line="240" w:lineRule="auto"/>
+        <w:rPr>
+          <w:rFonts w:ascii="Consolas" w:hAnsi="Consolas" w:cs="Consolas"/>
+          <w:sz w:val="20"/>
+          <w:szCs w:val="20"/>
+        </w:rPr>
+      </w:pPr>
+      <w:r>
+        <w:rPr>
+          <w:rFonts w:ascii="Consolas" w:hAnsi="Consolas" w:cs="Consolas"/>
+          <w:color w:val="000000"/>
+          <w:sz w:val="20"/>
+          <w:szCs w:val="20"/>
+        </w:rPr>
+        <w:tab/>
+      </w:r>
+      <w:r>
+        <w:rPr>
+          <w:rFonts w:ascii="Consolas" w:hAnsi="Consolas" w:cs="Consolas"/>
+          <w:color w:val="000000"/>
+          <w:sz w:val="20"/>
+          <w:szCs w:val="20"/>
+        </w:rPr>
+        <w:tab/>
+      </w:r>
+      <w:proofErr w:type="spellStart"/>
+      <w:proofErr w:type="gramStart"/>
+      <w:r>
+        <w:rPr>
+          <w:rFonts w:ascii="Consolas" w:hAnsi="Consolas" w:cs="Consolas"/>
+          <w:i/>
+          <w:iCs/>
+          <w:color w:val="000000"/>
+          <w:sz w:val="20"/>
+          <w:szCs w:val="20"/>
+        </w:rPr>
+        <w:t>assertEquals</w:t>
+      </w:r>
+      <w:proofErr w:type="spellEnd"/>
+      <w:r>
+        <w:rPr>
+          <w:rFonts w:ascii="Consolas" w:hAnsi="Consolas" w:cs="Consolas"/>
+          <w:color w:val="000000"/>
+          <w:sz w:val="20"/>
+          <w:szCs w:val="20"/>
+        </w:rPr>
+        <w:t>(</w:t>
+      </w:r>
+      <w:proofErr w:type="gramEnd"/>
+      <w:r>
+        <w:rPr>
+          <w:rFonts w:ascii="Consolas" w:hAnsi="Consolas" w:cs="Consolas"/>
+          <w:color w:val="000000"/>
+          <w:sz w:val="20"/>
+          <w:szCs w:val="20"/>
+        </w:rPr>
+        <w:t xml:space="preserve">11, </w:t>
+      </w:r>
+      <w:proofErr w:type="spellStart"/>
+      <w:r>
+        <w:rPr>
+          <w:rFonts w:ascii="Consolas" w:hAnsi="Consolas" w:cs="Consolas"/>
+          <w:color w:val="6A3E3E"/>
+          <w:sz w:val="20"/>
+          <w:szCs w:val="20"/>
+        </w:rPr>
+        <w:t>prisioneiro</w:t>
+      </w:r>
+      <w:r>
+        <w:rPr>
+          <w:rFonts w:ascii="Consolas" w:hAnsi="Consolas" w:cs="Consolas"/>
+          <w:color w:val="000000"/>
+          <w:sz w:val="20"/>
+          <w:szCs w:val="20"/>
+        </w:rPr>
+        <w:t>.calculaPena</w:t>
+      </w:r>
+      <w:proofErr w:type="spellEnd"/>
+      <w:r>
+        <w:rPr>
+          <w:rFonts w:ascii="Consolas" w:hAnsi="Consolas" w:cs="Consolas"/>
+          <w:color w:val="000000"/>
+          <w:sz w:val="20"/>
+          <w:szCs w:val="20"/>
+        </w:rPr>
+        <w:t>(</w:t>
+      </w:r>
+      <w:proofErr w:type="spellStart"/>
+      <w:r>
+        <w:rPr>
+          <w:rFonts w:ascii="Consolas" w:hAnsi="Consolas" w:cs="Consolas"/>
+          <w:color w:val="6A3E3E"/>
+          <w:sz w:val="20"/>
+          <w:szCs w:val="20"/>
+        </w:rPr>
+        <w:t>respostaA</w:t>
+      </w:r>
+      <w:proofErr w:type="spellEnd"/>
+      <w:r>
+        <w:rPr>
+          <w:rFonts w:ascii="Consolas" w:hAnsi="Consolas" w:cs="Consolas"/>
+          <w:color w:val="000000"/>
+          <w:sz w:val="20"/>
+          <w:szCs w:val="20"/>
+        </w:rPr>
+        <w:t xml:space="preserve">, </w:t>
+      </w:r>
+      <w:proofErr w:type="spellStart"/>
+      <w:r>
+        <w:rPr>
+          <w:rFonts w:ascii="Consolas" w:hAnsi="Consolas" w:cs="Consolas"/>
+          <w:color w:val="6A3E3E"/>
+          <w:sz w:val="20"/>
+          <w:szCs w:val="20"/>
+        </w:rPr>
+        <w:t>respostaB</w:t>
+      </w:r>
+      <w:proofErr w:type="spellEnd"/>
+      <w:r>
+        <w:rPr>
+          <w:rFonts w:ascii="Consolas" w:hAnsi="Consolas" w:cs="Consolas"/>
+          <w:color w:val="000000"/>
+          <w:sz w:val="20"/>
+          <w:szCs w:val="20"/>
+        </w:rPr>
+        <w:t>));</w:t>
+      </w:r>
+    </w:p>
+    <w:p>
+      <w:pPr>
+        <w:autoSpaceDE w:val="0"/>
+        <w:autoSpaceDN w:val="0"/>
+        <w:adjustRightInd w:val="0"/>
+        <w:spacing w:after="0" w:line="240" w:lineRule="auto"/>
+        <w:rPr>
+          <w:rFonts w:ascii="Consolas" w:hAnsi="Consolas" w:cs="Consolas"/>
+          <w:sz w:val="20"/>
+          <w:szCs w:val="20"/>
+        </w:rPr>
+      </w:pPr>
+      <w:r>
+        <w:rPr>
+          <w:rFonts w:ascii="Consolas" w:hAnsi="Consolas" w:cs="Consolas"/>
+          <w:color w:val="000000"/>
+          <w:sz w:val="20"/>
+          <w:szCs w:val="20"/>
+        </w:rPr>
+        <w:lastRenderedPageBreak/>
+        <w:tab/>
+        <w:t>}</w:t>
+      </w:r>
+    </w:p>
+    <w:p>
+      <w:pPr>
+        <w:autoSpaceDE w:val="0"/>
+        <w:autoSpaceDN w:val="0"/>
+        <w:adjustRightInd w:val="0"/>
+        <w:spacing w:after="0" w:line="240" w:lineRule="auto"/>
+        <w:rPr>
+          <w:rFonts w:ascii="Consolas" w:hAnsi="Consolas" w:cs="Consolas"/>
+          <w:sz w:val="20"/>
+          <w:szCs w:val="20"/>
+        </w:rPr>
+      </w:pPr>
+    </w:p>
+    <w:p>
+      <w:pPr>
+        <w:rPr>
+          <w:rFonts w:ascii="Consolas" w:hAnsi="Consolas" w:cs="Consolas"/>
+          <w:color w:val="000000"/>
+          <w:sz w:val="20"/>
+          <w:szCs w:val="20"/>
+        </w:rPr>
+      </w:pPr>
+      <w:r>
+        <w:rPr>
+          <w:rFonts w:ascii="Consolas" w:hAnsi="Consolas" w:cs="Consolas"/>
+          <w:color w:val="000000"/>
+          <w:sz w:val="20"/>
+          <w:szCs w:val="20"/>
+        </w:rPr>
+        <w:t>}</w:t>
+      </w:r>
+    </w:p>
+    <w:p>
+      <w:pPr>
+        <w:autoSpaceDE w:val="0"/>
+        <w:autoSpaceDN w:val="0"/>
+        <w:adjustRightInd w:val="0"/>
+        <w:spacing w:after="0" w:line="240" w:lineRule="auto"/>
+        <w:rPr>
+          <w:rFonts w:ascii="Consolas" w:hAnsi="Consolas" w:cs="Consolas"/>
+          <w:sz w:val="20"/>
+          <w:szCs w:val="20"/>
+          <w:lang w:val="en-US"/>
+        </w:rPr>
+      </w:pPr>
+      <w:r>
+        <w:rPr>
+          <w:rFonts w:ascii="Consolas" w:hAnsi="Consolas" w:cs="Consolas"/>
+          <w:b/>
+          <w:bCs/>
+          <w:color w:val="7F0055"/>
+          <w:sz w:val="20"/>
+          <w:szCs w:val="20"/>
+          <w:lang w:val="en-US"/>
+        </w:rPr>
+        <w:t>package</w:t>
+      </w:r>
+      <w:r>
+        <w:rPr>
+          <w:rFonts w:ascii="Consolas" w:hAnsi="Consolas" w:cs="Consolas"/>
+          <w:color w:val="000000"/>
+          <w:sz w:val="20"/>
+          <w:szCs w:val="20"/>
+          <w:lang w:val="en-US"/>
+        </w:rPr>
+        <w:t xml:space="preserve"> </w:t>
+      </w:r>
+      <w:proofErr w:type="spellStart"/>
+      <w:proofErr w:type="gramStart"/>
+      <w:r>
+        <w:rPr>
+          <w:rFonts w:ascii="Consolas" w:hAnsi="Consolas" w:cs="Consolas"/>
+          <w:color w:val="000000"/>
+          <w:sz w:val="20"/>
+          <w:szCs w:val="20"/>
+          <w:lang w:val="en-US"/>
+        </w:rPr>
+        <w:t>br.com.fiap</w:t>
+      </w:r>
+      <w:proofErr w:type="gramEnd"/>
+      <w:r>
+        <w:rPr>
+          <w:rFonts w:ascii="Consolas" w:hAnsi="Consolas" w:cs="Consolas"/>
+          <w:color w:val="000000"/>
+          <w:sz w:val="20"/>
+          <w:szCs w:val="20"/>
+          <w:lang w:val="en-US"/>
+        </w:rPr>
+        <w:t>.regras</w:t>
+      </w:r>
+      <w:proofErr w:type="spellEnd"/>
+      <w:r>
+        <w:rPr>
+          <w:rFonts w:ascii="Consolas" w:hAnsi="Consolas" w:cs="Consolas"/>
+          <w:color w:val="000000"/>
+          <w:sz w:val="20"/>
+          <w:szCs w:val="20"/>
+          <w:lang w:val="en-US"/>
+        </w:rPr>
+        <w:t>;</w:t>
+      </w:r>
+    </w:p>
+    <w:p>
+      <w:pPr>
+        <w:autoSpaceDE w:val="0"/>
+        <w:autoSpaceDN w:val="0"/>
+        <w:adjustRightInd w:val="0"/>
+        <w:spacing w:after="0" w:line="240" w:lineRule="auto"/>
+        <w:rPr>
+          <w:rFonts w:ascii="Consolas" w:hAnsi="Consolas" w:cs="Consolas"/>
+          <w:sz w:val="20"/>
+          <w:szCs w:val="20"/>
+          <w:lang w:val="en-US"/>
+        </w:rPr>
+      </w:pPr>
+    </w:p>
+    <w:p>
+      <w:pPr>
+        <w:autoSpaceDE w:val="0"/>
+        <w:autoSpaceDN w:val="0"/>
+        <w:adjustRightInd w:val="0"/>
+        <w:spacing w:after="0" w:line="240" w:lineRule="auto"/>
+        <w:rPr>
+          <w:rFonts w:ascii="Consolas" w:hAnsi="Consolas" w:cs="Consolas"/>
+          <w:sz w:val="20"/>
+          <w:szCs w:val="20"/>
+        </w:rPr>
+      </w:pPr>
+      <w:proofErr w:type="spellStart"/>
+      <w:r>
+        <w:rPr>
+          <w:rFonts w:ascii="Consolas" w:hAnsi="Consolas" w:cs="Consolas"/>
+          <w:b/>
+          <w:bCs/>
+          <w:color w:val="7F0055"/>
+          <w:sz w:val="20"/>
+          <w:szCs w:val="20"/>
+        </w:rPr>
+        <w:t>public</w:t>
+      </w:r>
+      <w:proofErr w:type="spellEnd"/>
+      <w:r>
+        <w:rPr>
+          <w:rFonts w:ascii="Consolas" w:hAnsi="Consolas" w:cs="Consolas"/>
+          <w:color w:val="000000"/>
+          <w:sz w:val="20"/>
+          <w:szCs w:val="20"/>
+        </w:rPr>
+        <w:t xml:space="preserve"> </w:t>
+      </w:r>
+      <w:proofErr w:type="spellStart"/>
+      <w:r>
+        <w:rPr>
+          <w:rFonts w:ascii="Consolas" w:hAnsi="Consolas" w:cs="Consolas"/>
+          <w:b/>
+          <w:bCs/>
+          <w:color w:val="7F0055"/>
+          <w:sz w:val="20"/>
+          <w:szCs w:val="20"/>
+        </w:rPr>
+        <w:t>enum</w:t>
+      </w:r>
+      <w:proofErr w:type="spellEnd"/>
+      <w:r>
+        <w:rPr>
+          <w:rFonts w:ascii="Consolas" w:hAnsi="Consolas" w:cs="Consolas"/>
+          <w:color w:val="000000"/>
+          <w:sz w:val="20"/>
+          <w:szCs w:val="20"/>
+        </w:rPr>
+        <w:t xml:space="preserve"> Resposta {</w:t>
+      </w:r>
+    </w:p>
+    <w:p>
+      <w:pPr>
+        <w:autoSpaceDE w:val="0"/>
+        <w:autoSpaceDN w:val="0"/>
+        <w:adjustRightInd w:val="0"/>
+        <w:spacing w:after="0" w:line="240" w:lineRule="auto"/>
+        <w:rPr>
+          <w:rFonts w:ascii="Consolas" w:hAnsi="Consolas" w:cs="Consolas"/>
+          <w:sz w:val="20"/>
+          <w:szCs w:val="20"/>
+        </w:rPr>
+      </w:pPr>
+      <w:r>
+        <w:rPr>
+          <w:rFonts w:ascii="Consolas" w:hAnsi="Consolas" w:cs="Consolas"/>
+          <w:color w:val="000000"/>
+          <w:sz w:val="20"/>
+          <w:szCs w:val="20"/>
+        </w:rPr>
+        <w:tab/>
+      </w:r>
+      <w:r>
+        <w:rPr>
+          <w:rFonts w:ascii="Consolas" w:hAnsi="Consolas" w:cs="Consolas"/>
+          <w:b/>
+          <w:bCs/>
+          <w:i/>
+          <w:iCs/>
+          <w:color w:val="0000C0"/>
+          <w:sz w:val="20"/>
+          <w:szCs w:val="20"/>
+        </w:rPr>
+        <w:t>DELACAO</w:t>
+      </w:r>
+      <w:r>
+        <w:rPr>
+          <w:rFonts w:ascii="Consolas" w:hAnsi="Consolas" w:cs="Consolas"/>
+          <w:color w:val="000000"/>
+          <w:sz w:val="20"/>
+          <w:szCs w:val="20"/>
+        </w:rPr>
+        <w:t xml:space="preserve">, </w:t>
+      </w:r>
+      <w:r>
+        <w:rPr>
+          <w:rFonts w:ascii="Consolas" w:hAnsi="Consolas" w:cs="Consolas"/>
+          <w:b/>
+          <w:bCs/>
+          <w:i/>
+          <w:iCs/>
+          <w:color w:val="0000C0"/>
+          <w:sz w:val="20"/>
+          <w:szCs w:val="20"/>
         </w:rPr>
         <w:t>INOCENTE</w:t>
       </w:r>

</xml_diff>